<commit_message>
add state diagram to 需求文档
</commit_message>
<xml_diff>
--- a/图书馆管理系统需求文档.docx
+++ b/图书馆管理系统需求文档.docx
@@ -1,13 +1,10 @@
 
 <file path=word/document.xml><?xml version="1.0" encoding="utf-8"?>
-<w:document xmlns:wpc="http://schemas.microsoft.com/office/word/2010/wordprocessingCanvas" xmlns:mo="http://schemas.microsoft.com/office/mac/office/2008/main" xmlns:mc="http://schemas.openxmlformats.org/markup-compatibility/2006" xmlns:mv="urn:schemas-microsoft-com:mac:vml" xmlns:o="urn:schemas-microsoft-com:office:office" xmlns:r="http://schemas.openxmlformats.org/officeDocument/2006/relationships" xmlns:m="http://schemas.openxmlformats.org/officeDocument/2006/math" xmlns:v="urn:schemas-microsoft-com:vml" xmlns:wp14="http://schemas.microsoft.com/office/word/2010/wordprocessingDrawing" xmlns:wp="http://schemas.openxmlformats.org/drawingml/2006/wordprocessingDrawing" xmlns:w10="urn:schemas-microsoft-com:office:word" xmlns:w="http://schemas.openxmlformats.org/wordprocessingml/2006/main" xmlns:w14="http://schemas.microsoft.com/office/word/2010/wordml" xmlns:w15="http://schemas.microsoft.com/office/word/2012/wordml" xmlns:wpg="http://schemas.microsoft.com/office/word/2010/wordprocessingGroup" xmlns:wpi="http://schemas.microsoft.com/office/word/2010/wordprocessingInk" xmlns:wne="http://schemas.microsoft.com/office/word/2006/wordml" xmlns:wps="http://schemas.microsoft.com/office/word/2010/wordprocessingShape" mc:Ignorable="w14 w15 wp14">
+<w:document xmlns:ve="http://schemas.openxmlformats.org/markup-compatibility/2006" xmlns:o="urn:schemas-microsoft-com:office:office" xmlns:r="http://schemas.openxmlformats.org/officeDocument/2006/relationships" xmlns:m="http://schemas.openxmlformats.org/officeDocument/2006/math" xmlns:v="urn:schemas-microsoft-com:vml" xmlns:wp="http://schemas.openxmlformats.org/drawingml/2006/wordprocessingDrawing" xmlns:w10="urn:schemas-microsoft-com:office:word" xmlns:w="http://schemas.openxmlformats.org/wordprocessingml/2006/main" xmlns:wne="http://schemas.microsoft.com/office/word/2006/wordml">
   <w:body>
     <w:p>
       <w:pPr>
-        <w:pStyle w:val="Title"/>
-        <w:rPr>
-          <w:rFonts w:hint="eastAsia"/>
-        </w:rPr>
+        <w:pStyle w:val="a3"/>
       </w:pPr>
       <w:r>
         <w:rPr>
@@ -18,10 +15,7 @@
     </w:p>
     <w:p>
       <w:pPr>
-        <w:pStyle w:val="Heading1"/>
-        <w:rPr>
-          <w:rFonts w:hint="eastAsia"/>
-        </w:rPr>
+        <w:pStyle w:val="1"/>
       </w:pPr>
       <w:r>
         <w:rPr>
@@ -38,14 +32,11 @@
     </w:p>
     <w:p>
       <w:pPr>
-        <w:pStyle w:val="ListParagraph"/>
+        <w:pStyle w:val="a4"/>
         <w:numPr>
           <w:ilvl w:val="0"/>
           <w:numId w:val="4"/>
         </w:numPr>
-        <w:rPr>
-          <w:rFonts w:hint="eastAsia"/>
-        </w:rPr>
       </w:pPr>
       <w:r>
         <w:rPr>
@@ -55,11 +46,6 @@
       </w:r>
     </w:p>
     <w:p>
-      <w:pPr>
-        <w:rPr>
-          <w:rFonts w:hint="eastAsia"/>
-        </w:rPr>
-      </w:pPr>
       <w:r>
         <w:rPr>
           <w:rFonts w:hint="eastAsia"/>
@@ -331,23 +317,14 @@
         <w:t>万</w:t>
       </w:r>
     </w:p>
-    <w:p>
-      <w:pPr>
-        <w:rPr>
-          <w:rFonts w:hint="eastAsia"/>
-        </w:rPr>
-      </w:pPr>
-    </w:p>
-    <w:p>
-      <w:pPr>
-        <w:pStyle w:val="ListParagraph"/>
+    <w:p/>
+    <w:p>
+      <w:pPr>
+        <w:pStyle w:val="a4"/>
         <w:numPr>
           <w:ilvl w:val="0"/>
           <w:numId w:val="4"/>
         </w:numPr>
-        <w:rPr>
-          <w:rFonts w:hint="eastAsia"/>
-        </w:rPr>
       </w:pPr>
       <w:r>
         <w:rPr>
@@ -357,11 +334,6 @@
       </w:r>
     </w:p>
     <w:p>
-      <w:pPr>
-        <w:rPr>
-          <w:rFonts w:hint="eastAsia"/>
-        </w:rPr>
-      </w:pPr>
       <w:r>
         <w:rPr>
           <w:rFonts w:hint="eastAsia"/>
@@ -376,11 +348,6 @@
       </w:r>
     </w:p>
     <w:p>
-      <w:pPr>
-        <w:rPr>
-          <w:rFonts w:hint="eastAsia"/>
-        </w:rPr>
-      </w:pPr>
       <w:r>
         <w:rPr>
           <w:rFonts w:hint="eastAsia"/>
@@ -395,11 +362,6 @@
       </w:r>
     </w:p>
     <w:p>
-      <w:pPr>
-        <w:rPr>
-          <w:rFonts w:hint="eastAsia"/>
-        </w:rPr>
-      </w:pPr>
       <w:r>
         <w:rPr>
           <w:rFonts w:hint="eastAsia"/>
@@ -414,11 +376,6 @@
       </w:r>
     </w:p>
     <w:p>
-      <w:pPr>
-        <w:rPr>
-          <w:rFonts w:hint="eastAsia"/>
-        </w:rPr>
-      </w:pPr>
       <w:r>
         <w:rPr>
           <w:rFonts w:hint="eastAsia"/>
@@ -433,11 +390,6 @@
       </w:r>
     </w:p>
     <w:p>
-      <w:pPr>
-        <w:rPr>
-          <w:rFonts w:hint="eastAsia"/>
-        </w:rPr>
-      </w:pPr>
       <w:r>
         <w:rPr>
           <w:rFonts w:hint="eastAsia"/>
@@ -459,10 +411,7 @@
     </w:p>
     <w:p>
       <w:pPr>
-        <w:pStyle w:val="Heading1"/>
-        <w:rPr>
-          <w:rFonts w:hint="eastAsia"/>
-        </w:rPr>
+        <w:pStyle w:val="1"/>
       </w:pPr>
       <w:r>
         <w:rPr>
@@ -481,10 +430,7 @@
     <w:p/>
     <w:p>
       <w:pPr>
-        <w:pStyle w:val="Heading1"/>
-        <w:rPr>
-          <w:rFonts w:hint="eastAsia"/>
-        </w:rPr>
+        <w:pStyle w:val="1"/>
       </w:pPr>
       <w:r>
         <w:rPr>
@@ -502,10 +448,7 @@
     <w:p/>
     <w:p>
       <w:pPr>
-        <w:pStyle w:val="Heading1"/>
-        <w:rPr>
-          <w:rFonts w:hint="eastAsia"/>
-        </w:rPr>
+        <w:pStyle w:val="1"/>
       </w:pPr>
       <w:r>
         <w:rPr>
@@ -522,23 +465,22 @@
     </w:p>
     <w:p>
       <w:pPr>
-        <w:pStyle w:val="Heading1"/>
-        <w:rPr>
-          <w:rFonts w:hint="eastAsia"/>
-        </w:rPr>
-      </w:pPr>
-    </w:p>
-    <w:p>
-      <w:pPr>
-        <w:pStyle w:val="Heading1"/>
-        <w:rPr>
-          <w:rFonts w:hint="eastAsia"/>
-        </w:rPr>
-      </w:pPr>
-      <w:r>
-        <w:rPr>
-          <w:rFonts w:hint="eastAsia"/>
-        </w:rPr>
+        <w:pStyle w:val="1"/>
+      </w:pPr>
+    </w:p>
+    <w:p/>
+    <w:p/>
+    <w:p/>
+    <w:p/>
+    <w:p>
+      <w:pPr>
+        <w:pStyle w:val="1"/>
+      </w:pPr>
+      <w:r>
+        <w:rPr>
+          <w:rFonts w:hint="eastAsia"/>
+        </w:rPr>
+        <w:lastRenderedPageBreak/>
         <w:t xml:space="preserve">Part5 </w:t>
       </w:r>
       <w:r>
@@ -549,6 +491,539 @@
       </w:r>
       <w:bookmarkStart w:id="0" w:name="_GoBack"/>
       <w:bookmarkEnd w:id="0"/>
+    </w:p>
+    <w:p>
+      <w:pPr>
+        <w:pStyle w:val="a4"/>
+        <w:numPr>
+          <w:ilvl w:val="0"/>
+          <w:numId w:val="5"/>
+        </w:numPr>
+      </w:pPr>
+      <w:r>
+        <w:rPr>
+          <w:rFonts w:hint="eastAsia"/>
+        </w:rPr>
+        <w:t>前台</w:t>
+      </w:r>
+      <w:r>
+        <w:rPr>
+          <w:rFonts w:hint="eastAsia"/>
+        </w:rPr>
+        <w:t>（自助终端）</w:t>
+      </w:r>
+      <w:r>
+        <w:rPr>
+          <w:rFonts w:hint="eastAsia"/>
+        </w:rPr>
+        <w:t>：办理读者证</w:t>
+      </w:r>
+    </w:p>
+    <w:p>
+      <w:pPr>
+        <w:ind w:left="420" w:firstLine="360"/>
+      </w:pPr>
+      <w:r>
+        <w:object w:dxaOrig="18555" w:dyaOrig="1830">
+          <v:shapetype id="_x0000_t75" coordsize="21600,21600" o:spt="75" o:preferrelative="t" path="m@4@5l@4@11@9@11@9@5xe" filled="f" stroked="f">
+            <v:stroke joinstyle="miter"/>
+            <v:formulas>
+              <v:f eqn="if lineDrawn pixelLineWidth 0"/>
+              <v:f eqn="sum @0 1 0"/>
+              <v:f eqn="sum 0 0 @1"/>
+              <v:f eqn="prod @2 1 2"/>
+              <v:f eqn="prod @3 21600 pixelWidth"/>
+              <v:f eqn="prod @3 21600 pixelHeight"/>
+              <v:f eqn="sum @0 0 1"/>
+              <v:f eqn="prod @6 1 2"/>
+              <v:f eqn="prod @7 21600 pixelWidth"/>
+              <v:f eqn="sum @8 21600 0"/>
+              <v:f eqn="prod @7 21600 pixelHeight"/>
+              <v:f eqn="sum @10 21600 0"/>
+            </v:formulas>
+            <v:path o:extrusionok="f" gradientshapeok="t" o:connecttype="rect"/>
+            <o:lock v:ext="edit" aspectratio="t"/>
+          </v:shapetype>
+          <v:shape id="_x0000_i1025" type="#_x0000_t75" style="width:461.2pt;height:43.45pt" o:ole="">
+            <v:imagedata r:id="rId5" o:title=""/>
+          </v:shape>
+          <o:OLEObject Type="Embed" ProgID="Visio.Drawing.15" ShapeID="_x0000_i1025" DrawAspect="Content" ObjectID="_1524144399" r:id="rId6"/>
+        </w:object>
+      </w:r>
+    </w:p>
+    <w:p>
+      <w:pPr>
+        <w:pStyle w:val="a4"/>
+        <w:numPr>
+          <w:ilvl w:val="0"/>
+          <w:numId w:val="5"/>
+        </w:numPr>
+        <w:rPr>
+          <w:rFonts w:hint="eastAsia"/>
+        </w:rPr>
+      </w:pPr>
+      <w:r>
+        <w:rPr>
+          <w:rFonts w:hint="eastAsia"/>
+        </w:rPr>
+        <w:t>前台</w:t>
+      </w:r>
+      <w:r>
+        <w:rPr>
+          <w:rFonts w:hint="eastAsia"/>
+        </w:rPr>
+        <w:t>（自助终端）</w:t>
+      </w:r>
+      <w:r>
+        <w:rPr>
+          <w:rFonts w:hint="eastAsia"/>
+        </w:rPr>
+        <w:t>：修改个人信息</w:t>
+      </w:r>
+    </w:p>
+    <w:p>
+      <w:pPr>
+        <w:pStyle w:val="a4"/>
+        <w:ind w:left="780"/>
+        <w:rPr>
+          <w:rFonts w:hint="eastAsia"/>
+        </w:rPr>
+      </w:pPr>
+      <w:r>
+        <w:object w:dxaOrig="27691" w:dyaOrig="1485">
+          <v:shape id="_x0000_i1026" type="#_x0000_t75" style="width:468pt;height:25.15pt" o:ole="">
+            <v:imagedata r:id="rId7" o:title=""/>
+          </v:shape>
+          <o:OLEObject Type="Embed" ProgID="Visio.Drawing.15" ShapeID="_x0000_i1026" DrawAspect="Content" ObjectID="_1524144400" r:id="rId8"/>
+        </w:object>
+      </w:r>
+    </w:p>
+    <w:p>
+      <w:pPr>
+        <w:pStyle w:val="a4"/>
+        <w:numPr>
+          <w:ilvl w:val="0"/>
+          <w:numId w:val="5"/>
+        </w:numPr>
+        <w:rPr>
+          <w:rFonts w:hint="eastAsia"/>
+        </w:rPr>
+      </w:pPr>
+      <w:r>
+        <w:rPr>
+          <w:rFonts w:hint="eastAsia"/>
+        </w:rPr>
+        <w:t>前台</w:t>
+      </w:r>
+      <w:r>
+        <w:rPr>
+          <w:rFonts w:hint="eastAsia"/>
+        </w:rPr>
+        <w:t>（自助终端）</w:t>
+      </w:r>
+      <w:r>
+        <w:rPr>
+          <w:rFonts w:hint="eastAsia"/>
+        </w:rPr>
+        <w:t>：读者证挂失</w:t>
+      </w:r>
+    </w:p>
+    <w:p>
+      <w:pPr>
+        <w:pStyle w:val="a4"/>
+        <w:ind w:left="780"/>
+        <w:rPr>
+          <w:rFonts w:hint="eastAsia"/>
+        </w:rPr>
+      </w:pPr>
+      <w:r>
+        <w:object w:dxaOrig="23596" w:dyaOrig="3585">
+          <v:shape id="_x0000_i1027" type="#_x0000_t75" style="width:467.3pt;height:71.3pt" o:ole="">
+            <v:imagedata r:id="rId9" o:title=""/>
+          </v:shape>
+          <o:OLEObject Type="Embed" ProgID="Visio.Drawing.15" ShapeID="_x0000_i1027" DrawAspect="Content" ObjectID="_1524144401" r:id="rId10"/>
+        </w:object>
+      </w:r>
+    </w:p>
+    <w:p>
+      <w:pPr>
+        <w:pStyle w:val="a4"/>
+        <w:numPr>
+          <w:ilvl w:val="0"/>
+          <w:numId w:val="5"/>
+        </w:numPr>
+        <w:rPr>
+          <w:rFonts w:hint="eastAsia"/>
+        </w:rPr>
+      </w:pPr>
+      <w:r>
+        <w:rPr>
+          <w:rFonts w:hint="eastAsia"/>
+        </w:rPr>
+        <w:t>前台</w:t>
+      </w:r>
+      <w:r>
+        <w:rPr>
+          <w:rFonts w:hint="eastAsia"/>
+        </w:rPr>
+        <w:t>（自助终端）</w:t>
+      </w:r>
+      <w:r>
+        <w:rPr>
+          <w:rFonts w:hint="eastAsia"/>
+        </w:rPr>
+        <w:t>：借书</w:t>
+      </w:r>
+    </w:p>
+    <w:p>
+      <w:pPr>
+        <w:pStyle w:val="a4"/>
+        <w:ind w:left="780"/>
+        <w:rPr>
+          <w:rFonts w:hint="eastAsia"/>
+        </w:rPr>
+      </w:pPr>
+      <w:r>
+        <w:object w:dxaOrig="28845" w:dyaOrig="3631">
+          <v:shape id="_x0000_i1028" type="#_x0000_t75" style="width:467.3pt;height:59.1pt" o:ole="">
+            <v:imagedata r:id="rId11" o:title=""/>
+          </v:shape>
+          <o:OLEObject Type="Embed" ProgID="Visio.Drawing.15" ShapeID="_x0000_i1028" DrawAspect="Content" ObjectID="_1524144402" r:id="rId12"/>
+        </w:object>
+      </w:r>
+    </w:p>
+    <w:p>
+      <w:pPr>
+        <w:pStyle w:val="a4"/>
+        <w:numPr>
+          <w:ilvl w:val="0"/>
+          <w:numId w:val="5"/>
+        </w:numPr>
+        <w:rPr>
+          <w:rFonts w:hint="eastAsia"/>
+        </w:rPr>
+      </w:pPr>
+      <w:r>
+        <w:rPr>
+          <w:rFonts w:hint="eastAsia"/>
+        </w:rPr>
+        <w:t>前台</w:t>
+      </w:r>
+      <w:r>
+        <w:rPr>
+          <w:rFonts w:hint="eastAsia"/>
+        </w:rPr>
+        <w:t>（自助终端）</w:t>
+      </w:r>
+      <w:r>
+        <w:rPr>
+          <w:rFonts w:hint="eastAsia"/>
+        </w:rPr>
+        <w:t>：还书</w:t>
+      </w:r>
+    </w:p>
+    <w:p>
+      <w:pPr>
+        <w:pStyle w:val="a4"/>
+        <w:ind w:left="780"/>
+        <w:rPr>
+          <w:rFonts w:hint="eastAsia"/>
+        </w:rPr>
+      </w:pPr>
+      <w:r>
+        <w:object w:dxaOrig="24615" w:dyaOrig="5490">
+          <v:shape id="_x0000_i1029" type="#_x0000_t75" style="width:468pt;height:104.6pt" o:ole="">
+            <v:imagedata r:id="rId13" o:title=""/>
+          </v:shape>
+          <o:OLEObject Type="Embed" ProgID="Visio.Drawing.15" ShapeID="_x0000_i1029" DrawAspect="Content" ObjectID="_1524144403" r:id="rId14"/>
+        </w:object>
+      </w:r>
+    </w:p>
+    <w:p>
+      <w:pPr>
+        <w:pStyle w:val="a4"/>
+        <w:numPr>
+          <w:ilvl w:val="0"/>
+          <w:numId w:val="5"/>
+        </w:numPr>
+        <w:rPr>
+          <w:rFonts w:hint="eastAsia"/>
+        </w:rPr>
+      </w:pPr>
+      <w:r>
+        <w:rPr>
+          <w:rFonts w:hint="eastAsia"/>
+        </w:rPr>
+        <w:t>前台：预约</w:t>
+      </w:r>
+    </w:p>
+    <w:p>
+      <w:pPr>
+        <w:pStyle w:val="a4"/>
+        <w:ind w:left="780"/>
+        <w:rPr>
+          <w:rFonts w:hint="eastAsia"/>
+        </w:rPr>
+      </w:pPr>
+      <w:r>
+        <w:object w:dxaOrig="16621" w:dyaOrig="7050">
+          <v:shape id="_x0000_i1030" type="#_x0000_t75" style="width:468pt;height:198.35pt" o:ole="">
+            <v:imagedata r:id="rId15" o:title=""/>
+          </v:shape>
+          <o:OLEObject Type="Embed" ProgID="Visio.Drawing.15" ShapeID="_x0000_i1030" DrawAspect="Content" ObjectID="_1524144404" r:id="rId16"/>
+        </w:object>
+      </w:r>
+    </w:p>
+    <w:p>
+      <w:pPr>
+        <w:pStyle w:val="a4"/>
+        <w:numPr>
+          <w:ilvl w:val="0"/>
+          <w:numId w:val="5"/>
+        </w:numPr>
+        <w:rPr>
+          <w:rFonts w:hint="eastAsia"/>
+        </w:rPr>
+      </w:pPr>
+      <w:r>
+        <w:rPr>
+          <w:rFonts w:hint="eastAsia"/>
+        </w:rPr>
+        <w:t>维护人员：后台数据查询</w:t>
+      </w:r>
+    </w:p>
+    <w:p>
+      <w:pPr>
+        <w:pStyle w:val="a4"/>
+        <w:ind w:left="780"/>
+        <w:rPr>
+          <w:rFonts w:hint="eastAsia"/>
+        </w:rPr>
+      </w:pPr>
+      <w:r>
+        <w:object w:dxaOrig="25201" w:dyaOrig="1636">
+          <v:shape id="_x0000_i1031" type="#_x0000_t75" style="width:467.3pt;height:30.55pt" o:ole="">
+            <v:imagedata r:id="rId17" o:title=""/>
+          </v:shape>
+          <o:OLEObject Type="Embed" ProgID="Visio.Drawing.15" ShapeID="_x0000_i1031" DrawAspect="Content" ObjectID="_1524144405" r:id="rId18"/>
+        </w:object>
+      </w:r>
+    </w:p>
+    <w:p>
+      <w:pPr>
+        <w:pStyle w:val="a4"/>
+        <w:numPr>
+          <w:ilvl w:val="0"/>
+          <w:numId w:val="5"/>
+        </w:numPr>
+        <w:rPr>
+          <w:rFonts w:hint="eastAsia"/>
+        </w:rPr>
+      </w:pPr>
+      <w:r>
+        <w:rPr>
+          <w:rFonts w:hint="eastAsia"/>
+        </w:rPr>
+        <w:t>维护人员：修改系统参数</w:t>
+      </w:r>
+    </w:p>
+    <w:p>
+      <w:pPr>
+        <w:pStyle w:val="a4"/>
+        <w:ind w:left="780"/>
+        <w:rPr>
+          <w:rFonts w:hint="eastAsia"/>
+        </w:rPr>
+      </w:pPr>
+      <w:r>
+        <w:object w:dxaOrig="29745" w:dyaOrig="1636">
+          <v:shape id="_x0000_i1032" type="#_x0000_t75" style="width:467.3pt;height:25.8pt" o:ole="">
+            <v:imagedata r:id="rId19" o:title=""/>
+          </v:shape>
+          <o:OLEObject Type="Embed" ProgID="Visio.Drawing.15" ShapeID="_x0000_i1032" DrawAspect="Content" ObjectID="_1524144406" r:id="rId20"/>
+        </w:object>
+      </w:r>
+    </w:p>
+    <w:p>
+      <w:pPr>
+        <w:pStyle w:val="a4"/>
+        <w:numPr>
+          <w:ilvl w:val="0"/>
+          <w:numId w:val="5"/>
+        </w:numPr>
+        <w:rPr>
+          <w:rFonts w:hint="eastAsia"/>
+        </w:rPr>
+      </w:pPr>
+      <w:r>
+        <w:rPr>
+          <w:rFonts w:hint="eastAsia"/>
+        </w:rPr>
+        <w:t>维护人员：新书录入</w:t>
+      </w:r>
+    </w:p>
+    <w:p>
+      <w:pPr>
+        <w:pStyle w:val="a4"/>
+        <w:ind w:left="780"/>
+        <w:rPr>
+          <w:rFonts w:hint="eastAsia"/>
+        </w:rPr>
+      </w:pPr>
+      <w:r>
+        <w:object w:dxaOrig="15571" w:dyaOrig="1306">
+          <v:shape id="_x0000_i1033" type="#_x0000_t75" style="width:468pt;height:39.4pt" o:ole="">
+            <v:imagedata r:id="rId21" o:title=""/>
+          </v:shape>
+          <o:OLEObject Type="Embed" ProgID="Visio.Drawing.15" ShapeID="_x0000_i1033" DrawAspect="Content" ObjectID="_1524144407" r:id="rId22"/>
+        </w:object>
+      </w:r>
+    </w:p>
+    <w:p>
+      <w:pPr>
+        <w:pStyle w:val="a4"/>
+        <w:numPr>
+          <w:ilvl w:val="0"/>
+          <w:numId w:val="5"/>
+        </w:numPr>
+        <w:rPr>
+          <w:rFonts w:hint="eastAsia"/>
+        </w:rPr>
+      </w:pPr>
+      <w:r>
+        <w:rPr>
+          <w:rFonts w:hint="eastAsia"/>
+        </w:rPr>
+        <w:t>财务人员：计算违约金</w:t>
+      </w:r>
+    </w:p>
+    <w:p>
+      <w:pPr>
+        <w:pStyle w:val="a4"/>
+        <w:ind w:left="780"/>
+        <w:rPr>
+          <w:rFonts w:hint="eastAsia"/>
+        </w:rPr>
+      </w:pPr>
+      <w:r>
+        <w:object w:dxaOrig="18165" w:dyaOrig="1306">
+          <v:shape id="_x0000_i1034" type="#_x0000_t75" style="width:468pt;height:33.95pt" o:ole="">
+            <v:imagedata r:id="rId23" o:title=""/>
+          </v:shape>
+          <o:OLEObject Type="Embed" ProgID="Visio.Drawing.15" ShapeID="_x0000_i1034" DrawAspect="Content" ObjectID="_1524144408" r:id="rId24"/>
+        </w:object>
+      </w:r>
+    </w:p>
+    <w:p>
+      <w:pPr>
+        <w:pStyle w:val="a4"/>
+        <w:numPr>
+          <w:ilvl w:val="0"/>
+          <w:numId w:val="5"/>
+        </w:numPr>
+        <w:rPr>
+          <w:rFonts w:hint="eastAsia"/>
+        </w:rPr>
+      </w:pPr>
+      <w:r>
+        <w:rPr>
+          <w:rFonts w:hint="eastAsia"/>
+        </w:rPr>
+        <w:t>财务人员：修改违约金公式</w:t>
+      </w:r>
+    </w:p>
+    <w:p>
+      <w:pPr>
+        <w:pStyle w:val="a4"/>
+        <w:ind w:left="780"/>
+        <w:rPr>
+          <w:rFonts w:hint="eastAsia"/>
+        </w:rPr>
+      </w:pPr>
+      <w:r>
+        <w:object w:dxaOrig="14835" w:dyaOrig="1455">
+          <v:shape id="_x0000_i1035" type="#_x0000_t75" style="width:467.3pt;height:45.5pt" o:ole="">
+            <v:imagedata r:id="rId25" o:title=""/>
+          </v:shape>
+          <o:OLEObject Type="Embed" ProgID="Visio.Drawing.15" ShapeID="_x0000_i1035" DrawAspect="Content" ObjectID="_1524144409" r:id="rId26"/>
+        </w:object>
+      </w:r>
+    </w:p>
+    <w:p>
+      <w:pPr>
+        <w:pStyle w:val="a4"/>
+        <w:numPr>
+          <w:ilvl w:val="0"/>
+          <w:numId w:val="5"/>
+        </w:numPr>
+        <w:rPr>
+          <w:rFonts w:hint="eastAsia"/>
+        </w:rPr>
+      </w:pPr>
+      <w:r>
+        <w:rPr>
+          <w:rFonts w:hint="eastAsia"/>
+        </w:rPr>
+        <w:t>财务人员：报废书籍</w:t>
+      </w:r>
+    </w:p>
+    <w:p>
+      <w:pPr>
+        <w:pStyle w:val="a4"/>
+        <w:ind w:left="780"/>
+        <w:rPr>
+          <w:rFonts w:hint="eastAsia"/>
+        </w:rPr>
+      </w:pPr>
+      <w:r>
+        <w:object w:dxaOrig="18180" w:dyaOrig="5791">
+          <v:shape id="_x0000_i1036" type="#_x0000_t75" style="width:467.3pt;height:148.75pt" o:ole="">
+            <v:imagedata r:id="rId27" o:title=""/>
+          </v:shape>
+          <o:OLEObject Type="Embed" ProgID="Visio.Drawing.15" ShapeID="_x0000_i1036" DrawAspect="Content" ObjectID="_1524144410" r:id="rId28"/>
+        </w:object>
+      </w:r>
+    </w:p>
+    <w:p>
+      <w:pPr>
+        <w:pStyle w:val="a4"/>
+        <w:numPr>
+          <w:ilvl w:val="0"/>
+          <w:numId w:val="5"/>
+        </w:numPr>
+        <w:rPr>
+          <w:rFonts w:hint="eastAsia"/>
+        </w:rPr>
+      </w:pPr>
+      <w:r>
+        <w:rPr>
+          <w:rFonts w:hint="eastAsia"/>
+        </w:rPr>
+        <w:t>财务人员：更新书籍</w:t>
+      </w:r>
+    </w:p>
+    <w:p>
+      <w:pPr>
+        <w:pStyle w:val="a4"/>
+        <w:ind w:left="780"/>
+        <w:rPr>
+          <w:rFonts w:hint="eastAsia"/>
+        </w:rPr>
+      </w:pPr>
+      <w:r>
+        <w:object w:dxaOrig="14985" w:dyaOrig="1455">
+          <v:shape id="_x0000_i1037" type="#_x0000_t75" style="width:467.3pt;height:45.5pt" o:ole="">
+            <v:imagedata r:id="rId29" o:title=""/>
+          </v:shape>
+          <o:OLEObject Type="Embed" ProgID="Visio.Drawing.15" ShapeID="_x0000_i1037" DrawAspect="Content" ObjectID="_1524144411" r:id="rId30"/>
+        </w:object>
+      </w:r>
+    </w:p>
+    <w:p>
+      <w:pPr>
+        <w:pStyle w:val="a4"/>
+        <w:ind w:left="780"/>
+      </w:pPr>
     </w:p>
     <w:sectPr>
       <w:pgSz w:w="12240" w:h="15840"/>
@@ -561,7 +1036,7 @@
 </file>
 
 <file path=word/numbering.xml><?xml version="1.0" encoding="utf-8"?>
-<w:numbering xmlns:wpc="http://schemas.microsoft.com/office/word/2010/wordprocessingCanvas" xmlns:mo="http://schemas.microsoft.com/office/mac/office/2008/main" xmlns:mc="http://schemas.openxmlformats.org/markup-compatibility/2006" xmlns:mv="urn:schemas-microsoft-com:mac:vml" xmlns:o="urn:schemas-microsoft-com:office:office" xmlns:r="http://schemas.openxmlformats.org/officeDocument/2006/relationships" xmlns:m="http://schemas.openxmlformats.org/officeDocument/2006/math" xmlns:v="urn:schemas-microsoft-com:vml" xmlns:wp14="http://schemas.microsoft.com/office/word/2010/wordprocessingDrawing" xmlns:wp="http://schemas.openxmlformats.org/drawingml/2006/wordprocessingDrawing" xmlns:w10="urn:schemas-microsoft-com:office:word" xmlns:w="http://schemas.openxmlformats.org/wordprocessingml/2006/main" xmlns:w14="http://schemas.microsoft.com/office/word/2010/wordml" xmlns:w15="http://schemas.microsoft.com/office/word/2012/wordml" xmlns:wpg="http://schemas.microsoft.com/office/word/2010/wordprocessingGroup" xmlns:wpi="http://schemas.microsoft.com/office/word/2010/wordprocessingInk" xmlns:wne="http://schemas.microsoft.com/office/word/2006/wordml" xmlns:wps="http://schemas.microsoft.com/office/word/2010/wordprocessingShape" mc:Ignorable="w14 w15 wp14">
+<w:numbering xmlns:ve="http://schemas.openxmlformats.org/markup-compatibility/2006" xmlns:o="urn:schemas-microsoft-com:office:office" xmlns:r="http://schemas.openxmlformats.org/officeDocument/2006/relationships" xmlns:m="http://schemas.openxmlformats.org/officeDocument/2006/math" xmlns:v="urn:schemas-microsoft-com:vml" xmlns:wp="http://schemas.openxmlformats.org/drawingml/2006/wordprocessingDrawing" xmlns:w10="urn:schemas-microsoft-com:office:word" xmlns:w="http://schemas.openxmlformats.org/wordprocessingml/2006/main" xmlns:wne="http://schemas.microsoft.com/office/word/2006/wordml">
   <w:abstractNum w:abstractNumId="0">
     <w:nsid w:val="00000001"/>
     <w:multiLevelType w:val="hybridMultilevel"/>
@@ -730,28 +1205,25 @@
     </w:lvl>
   </w:abstractNum>
   <w:abstractNum w:abstractNumId="2">
-    <w:nsid w:val="5BB61F8C"/>
+    <w:nsid w:val="47D02F1C"/>
     <w:multiLevelType w:val="hybridMultilevel"/>
-    <w:tmpl w:val="D2B4BF94"/>
-    <w:lvl w:ilvl="0" w:tplc="04090001">
-      <w:start w:val="1"/>
-      <w:numFmt w:val="bullet"/>
-      <w:lvlText w:val=""/>
-      <w:lvlJc w:val="left"/>
-      <w:pPr>
-        <w:ind w:left="720" w:hanging="360"/>
-      </w:pPr>
-      <w:rPr>
-        <w:rFonts w:ascii="Symbol" w:hAnsi="Symbol" w:hint="default"/>
-      </w:rPr>
+    <w:tmpl w:val="DEA6402A"/>
+    <w:lvl w:ilvl="0" w:tplc="0409000F">
+      <w:start w:val="1"/>
+      <w:numFmt w:val="decimal"/>
+      <w:lvlText w:val="%1."/>
+      <w:lvlJc w:val="left"/>
+      <w:pPr>
+        <w:ind w:left="780" w:hanging="420"/>
+      </w:pPr>
     </w:lvl>
     <w:lvl w:ilvl="1" w:tplc="04090019" w:tentative="1">
       <w:start w:val="1"/>
       <w:numFmt w:val="lowerLetter"/>
-      <w:lvlText w:val="%2."/>
-      <w:lvlJc w:val="left"/>
-      <w:pPr>
-        <w:ind w:left="1440" w:hanging="360"/>
+      <w:lvlText w:val="%2)"/>
+      <w:lvlJc w:val="left"/>
+      <w:pPr>
+        <w:ind w:left="1200" w:hanging="420"/>
       </w:pPr>
     </w:lvl>
     <w:lvl w:ilvl="2" w:tplc="0409001B" w:tentative="1">
@@ -760,7 +1232,7 @@
       <w:lvlText w:val="%3."/>
       <w:lvlJc w:val="right"/>
       <w:pPr>
-        <w:ind w:left="2160" w:hanging="180"/>
+        <w:ind w:left="1620" w:hanging="420"/>
       </w:pPr>
     </w:lvl>
     <w:lvl w:ilvl="3" w:tplc="0409000F" w:tentative="1">
@@ -769,16 +1241,16 @@
       <w:lvlText w:val="%4."/>
       <w:lvlJc w:val="left"/>
       <w:pPr>
-        <w:ind w:left="2880" w:hanging="360"/>
+        <w:ind w:left="2040" w:hanging="420"/>
       </w:pPr>
     </w:lvl>
     <w:lvl w:ilvl="4" w:tplc="04090019" w:tentative="1">
       <w:start w:val="1"/>
       <w:numFmt w:val="lowerLetter"/>
-      <w:lvlText w:val="%5."/>
-      <w:lvlJc w:val="left"/>
-      <w:pPr>
-        <w:ind w:left="3600" w:hanging="360"/>
+      <w:lvlText w:val="%5)"/>
+      <w:lvlJc w:val="left"/>
+      <w:pPr>
+        <w:ind w:left="2460" w:hanging="420"/>
       </w:pPr>
     </w:lvl>
     <w:lvl w:ilvl="5" w:tplc="0409001B" w:tentative="1">
@@ -787,7 +1259,7 @@
       <w:lvlText w:val="%6."/>
       <w:lvlJc w:val="right"/>
       <w:pPr>
-        <w:ind w:left="4320" w:hanging="180"/>
+        <w:ind w:left="2880" w:hanging="420"/>
       </w:pPr>
     </w:lvl>
     <w:lvl w:ilvl="6" w:tplc="0409000F" w:tentative="1">
@@ -796,16 +1268,16 @@
       <w:lvlText w:val="%7."/>
       <w:lvlJc w:val="left"/>
       <w:pPr>
-        <w:ind w:left="5040" w:hanging="360"/>
+        <w:ind w:left="3300" w:hanging="420"/>
       </w:pPr>
     </w:lvl>
     <w:lvl w:ilvl="7" w:tplc="04090019" w:tentative="1">
       <w:start w:val="1"/>
       <w:numFmt w:val="lowerLetter"/>
-      <w:lvlText w:val="%8."/>
-      <w:lvlJc w:val="left"/>
-      <w:pPr>
-        <w:ind w:left="5760" w:hanging="360"/>
+      <w:lvlText w:val="%8)"/>
+      <w:lvlJc w:val="left"/>
+      <w:pPr>
+        <w:ind w:left="3720" w:hanging="420"/>
       </w:pPr>
     </w:lvl>
     <w:lvl w:ilvl="8" w:tplc="0409001B" w:tentative="1">
@@ -814,11 +1286,100 @@
       <w:lvlText w:val="%9."/>
       <w:lvlJc w:val="right"/>
       <w:pPr>
-        <w:ind w:left="6480" w:hanging="180"/>
+        <w:ind w:left="4140" w:hanging="420"/>
       </w:pPr>
     </w:lvl>
   </w:abstractNum>
   <w:abstractNum w:abstractNumId="3">
+    <w:nsid w:val="5BB61F8C"/>
+    <w:multiLevelType w:val="hybridMultilevel"/>
+    <w:tmpl w:val="0332E44E"/>
+    <w:lvl w:ilvl="0" w:tplc="04090001">
+      <w:start w:val="1"/>
+      <w:numFmt w:val="bullet"/>
+      <w:lvlText w:val=""/>
+      <w:lvlJc w:val="left"/>
+      <w:pPr>
+        <w:ind w:left="720" w:hanging="360"/>
+      </w:pPr>
+      <w:rPr>
+        <w:rFonts w:ascii="Wingdings" w:hAnsi="Wingdings" w:hint="default"/>
+      </w:rPr>
+    </w:lvl>
+    <w:lvl w:ilvl="1" w:tplc="04090019" w:tentative="1">
+      <w:start w:val="1"/>
+      <w:numFmt w:val="lowerLetter"/>
+      <w:lvlText w:val="%2."/>
+      <w:lvlJc w:val="left"/>
+      <w:pPr>
+        <w:ind w:left="1440" w:hanging="360"/>
+      </w:pPr>
+    </w:lvl>
+    <w:lvl w:ilvl="2" w:tplc="0409001B" w:tentative="1">
+      <w:start w:val="1"/>
+      <w:numFmt w:val="lowerRoman"/>
+      <w:lvlText w:val="%3."/>
+      <w:lvlJc w:val="right"/>
+      <w:pPr>
+        <w:ind w:left="2160" w:hanging="180"/>
+      </w:pPr>
+    </w:lvl>
+    <w:lvl w:ilvl="3" w:tplc="0409000F" w:tentative="1">
+      <w:start w:val="1"/>
+      <w:numFmt w:val="decimal"/>
+      <w:lvlText w:val="%4."/>
+      <w:lvlJc w:val="left"/>
+      <w:pPr>
+        <w:ind w:left="2880" w:hanging="360"/>
+      </w:pPr>
+    </w:lvl>
+    <w:lvl w:ilvl="4" w:tplc="04090019" w:tentative="1">
+      <w:start w:val="1"/>
+      <w:numFmt w:val="lowerLetter"/>
+      <w:lvlText w:val="%5."/>
+      <w:lvlJc w:val="left"/>
+      <w:pPr>
+        <w:ind w:left="3600" w:hanging="360"/>
+      </w:pPr>
+    </w:lvl>
+    <w:lvl w:ilvl="5" w:tplc="0409001B" w:tentative="1">
+      <w:start w:val="1"/>
+      <w:numFmt w:val="lowerRoman"/>
+      <w:lvlText w:val="%6."/>
+      <w:lvlJc w:val="right"/>
+      <w:pPr>
+        <w:ind w:left="4320" w:hanging="180"/>
+      </w:pPr>
+    </w:lvl>
+    <w:lvl w:ilvl="6" w:tplc="0409000F" w:tentative="1">
+      <w:start w:val="1"/>
+      <w:numFmt w:val="decimal"/>
+      <w:lvlText w:val="%7."/>
+      <w:lvlJc w:val="left"/>
+      <w:pPr>
+        <w:ind w:left="5040" w:hanging="360"/>
+      </w:pPr>
+    </w:lvl>
+    <w:lvl w:ilvl="7" w:tplc="04090019" w:tentative="1">
+      <w:start w:val="1"/>
+      <w:numFmt w:val="lowerLetter"/>
+      <w:lvlText w:val="%8."/>
+      <w:lvlJc w:val="left"/>
+      <w:pPr>
+        <w:ind w:left="5760" w:hanging="360"/>
+      </w:pPr>
+    </w:lvl>
+    <w:lvl w:ilvl="8" w:tplc="0409001B" w:tentative="1">
+      <w:start w:val="1"/>
+      <w:numFmt w:val="lowerRoman"/>
+      <w:lvlText w:val="%9."/>
+      <w:lvlJc w:val="right"/>
+      <w:pPr>
+        <w:ind w:left="6480" w:hanging="180"/>
+      </w:pPr>
+    </w:lvl>
+  </w:abstractNum>
+  <w:abstractNum w:abstractNumId="4">
     <w:nsid w:val="73EC7789"/>
     <w:multiLevelType w:val="hybridMultilevel"/>
     <w:tmpl w:val="23B675B8"/>
@@ -911,16 +1472,19 @@
     <w:abstractNumId w:val="1"/>
   </w:num>
   <w:num w:numId="3">
+    <w:abstractNumId w:val="4"/>
+  </w:num>
+  <w:num w:numId="4">
     <w:abstractNumId w:val="3"/>
   </w:num>
-  <w:num w:numId="4">
+  <w:num w:numId="5">
     <w:abstractNumId w:val="2"/>
   </w:num>
 </w:numbering>
 </file>
 
 <file path=word/styles.xml><?xml version="1.0" encoding="utf-8"?>
-<w:styles xmlns:mc="http://schemas.openxmlformats.org/markup-compatibility/2006" xmlns:r="http://schemas.openxmlformats.org/officeDocument/2006/relationships" xmlns:w="http://schemas.openxmlformats.org/wordprocessingml/2006/main" xmlns:w14="http://schemas.microsoft.com/office/word/2010/wordml" xmlns:w15="http://schemas.microsoft.com/office/word/2012/wordml" mc:Ignorable="w14 w15">
+<w:styles xmlns:r="http://schemas.openxmlformats.org/officeDocument/2006/relationships" xmlns:w="http://schemas.openxmlformats.org/wordprocessingml/2006/main">
   <w:docDefaults>
     <w:rPrDefault>
       <w:rPr>
@@ -933,401 +1497,159 @@
     </w:rPrDefault>
     <w:pPrDefault/>
   </w:docDefaults>
-  <w:latentStyles w:defLockedState="0" w:defUIPriority="99" w:defSemiHidden="0" w:defUnhideWhenUsed="0" w:defQFormat="0" w:count="380">
-    <w:lsdException w:name="Normal" w:uiPriority="0" w:qFormat="1"/>
-    <w:lsdException w:name="heading 1" w:uiPriority="9" w:qFormat="1"/>
-    <w:lsdException w:name="heading 2" w:semiHidden="1" w:uiPriority="9" w:unhideWhenUsed="1" w:qFormat="1"/>
-    <w:lsdException w:name="heading 3" w:semiHidden="1" w:uiPriority="9" w:unhideWhenUsed="1" w:qFormat="1"/>
-    <w:lsdException w:name="heading 4" w:semiHidden="1" w:uiPriority="9" w:unhideWhenUsed="1" w:qFormat="1"/>
-    <w:lsdException w:name="heading 5" w:semiHidden="1" w:uiPriority="9" w:unhideWhenUsed="1" w:qFormat="1"/>
-    <w:lsdException w:name="heading 6" w:semiHidden="1" w:uiPriority="9" w:unhideWhenUsed="1" w:qFormat="1"/>
-    <w:lsdException w:name="heading 7" w:semiHidden="1" w:uiPriority="9" w:unhideWhenUsed="1" w:qFormat="1"/>
-    <w:lsdException w:name="heading 8" w:semiHidden="1" w:uiPriority="9" w:unhideWhenUsed="1" w:qFormat="1"/>
-    <w:lsdException w:name="heading 9" w:semiHidden="1" w:uiPriority="9" w:unhideWhenUsed="1" w:qFormat="1"/>
-    <w:lsdException w:name="index 1" w:semiHidden="1" w:unhideWhenUsed="1"/>
-    <w:lsdException w:name="index 2" w:semiHidden="1" w:unhideWhenUsed="1"/>
-    <w:lsdException w:name="index 3" w:semiHidden="1" w:unhideWhenUsed="1"/>
-    <w:lsdException w:name="index 4" w:semiHidden="1" w:unhideWhenUsed="1"/>
-    <w:lsdException w:name="index 5" w:semiHidden="1" w:unhideWhenUsed="1"/>
-    <w:lsdException w:name="index 6" w:semiHidden="1" w:unhideWhenUsed="1"/>
-    <w:lsdException w:name="index 7" w:semiHidden="1" w:unhideWhenUsed="1"/>
-    <w:lsdException w:name="index 8" w:semiHidden="1" w:unhideWhenUsed="1"/>
-    <w:lsdException w:name="index 9" w:semiHidden="1" w:unhideWhenUsed="1"/>
-    <w:lsdException w:name="toc 1" w:semiHidden="1" w:uiPriority="39" w:unhideWhenUsed="1"/>
-    <w:lsdException w:name="toc 2" w:semiHidden="1" w:uiPriority="39" w:unhideWhenUsed="1"/>
-    <w:lsdException w:name="toc 3" w:semiHidden="1" w:uiPriority="39" w:unhideWhenUsed="1"/>
-    <w:lsdException w:name="toc 4" w:semiHidden="1" w:uiPriority="39" w:unhideWhenUsed="1"/>
-    <w:lsdException w:name="toc 5" w:semiHidden="1" w:uiPriority="39" w:unhideWhenUsed="1"/>
-    <w:lsdException w:name="toc 6" w:semiHidden="1" w:uiPriority="39" w:unhideWhenUsed="1"/>
-    <w:lsdException w:name="toc 7" w:semiHidden="1" w:uiPriority="39" w:unhideWhenUsed="1"/>
-    <w:lsdException w:name="toc 8" w:semiHidden="1" w:uiPriority="39" w:unhideWhenUsed="1"/>
-    <w:lsdException w:name="toc 9" w:semiHidden="1" w:uiPriority="39" w:unhideWhenUsed="1"/>
-    <w:lsdException w:name="Normal Indent" w:semiHidden="1" w:unhideWhenUsed="1"/>
-    <w:lsdException w:name="footnote text" w:semiHidden="1" w:unhideWhenUsed="1"/>
-    <w:lsdException w:name="annotation text" w:semiHidden="1" w:unhideWhenUsed="1"/>
-    <w:lsdException w:name="header" w:semiHidden="1" w:unhideWhenUsed="1"/>
-    <w:lsdException w:name="footer" w:semiHidden="1" w:unhideWhenUsed="1"/>
-    <w:lsdException w:name="index heading" w:semiHidden="1" w:unhideWhenUsed="1"/>
-    <w:lsdException w:name="caption" w:semiHidden="1" w:uiPriority="35" w:unhideWhenUsed="1" w:qFormat="1"/>
-    <w:lsdException w:name="table of figures" w:semiHidden="1" w:unhideWhenUsed="1"/>
-    <w:lsdException w:name="envelope address" w:semiHidden="1" w:unhideWhenUsed="1"/>
-    <w:lsdException w:name="envelope return" w:semiHidden="1" w:unhideWhenUsed="1"/>
-    <w:lsdException w:name="footnote reference" w:semiHidden="1" w:unhideWhenUsed="1"/>
-    <w:lsdException w:name="annotation reference" w:semiHidden="1" w:unhideWhenUsed="1"/>
-    <w:lsdException w:name="line number" w:semiHidden="1" w:unhideWhenUsed="1"/>
-    <w:lsdException w:name="page number" w:semiHidden="1" w:unhideWhenUsed="1"/>
-    <w:lsdException w:name="endnote reference" w:semiHidden="1" w:unhideWhenUsed="1"/>
-    <w:lsdException w:name="endnote text" w:semiHidden="1" w:unhideWhenUsed="1"/>
-    <w:lsdException w:name="table of authorities" w:semiHidden="1" w:unhideWhenUsed="1"/>
-    <w:lsdException w:name="macro" w:semiHidden="1" w:unhideWhenUsed="1"/>
-    <w:lsdException w:name="toa heading" w:semiHidden="1" w:unhideWhenUsed="1"/>
-    <w:lsdException w:name="List" w:semiHidden="1" w:unhideWhenUsed="1"/>
-    <w:lsdException w:name="List Bullet" w:semiHidden="1" w:unhideWhenUsed="1"/>
-    <w:lsdException w:name="List Number" w:semiHidden="1" w:unhideWhenUsed="1"/>
-    <w:lsdException w:name="List 2" w:semiHidden="1" w:unhideWhenUsed="1"/>
-    <w:lsdException w:name="List 3" w:semiHidden="1" w:unhideWhenUsed="1"/>
-    <w:lsdException w:name="List 4" w:semiHidden="1" w:unhideWhenUsed="1"/>
-    <w:lsdException w:name="List 5" w:semiHidden="1" w:unhideWhenUsed="1"/>
-    <w:lsdException w:name="List Bullet 2" w:semiHidden="1" w:unhideWhenUsed="1"/>
-    <w:lsdException w:name="List Bullet 3" w:semiHidden="1" w:unhideWhenUsed="1"/>
-    <w:lsdException w:name="List Bullet 4" w:semiHidden="1" w:unhideWhenUsed="1"/>
-    <w:lsdException w:name="List Bullet 5" w:semiHidden="1" w:unhideWhenUsed="1"/>
-    <w:lsdException w:name="List Number 2" w:semiHidden="1" w:unhideWhenUsed="1"/>
-    <w:lsdException w:name="List Number 3" w:semiHidden="1" w:unhideWhenUsed="1"/>
-    <w:lsdException w:name="List Number 4" w:semiHidden="1" w:unhideWhenUsed="1"/>
-    <w:lsdException w:name="List Number 5" w:semiHidden="1" w:unhideWhenUsed="1"/>
-    <w:lsdException w:name="Title" w:uiPriority="10" w:qFormat="1"/>
-    <w:lsdException w:name="Closing" w:semiHidden="1" w:unhideWhenUsed="1"/>
-    <w:lsdException w:name="Signature" w:semiHidden="1" w:unhideWhenUsed="1"/>
-    <w:lsdException w:name="Default Paragraph Font" w:semiHidden="1" w:uiPriority="1" w:unhideWhenUsed="1"/>
-    <w:lsdException w:name="Body Text" w:semiHidden="1" w:unhideWhenUsed="1"/>
-    <w:lsdException w:name="Body Text Indent" w:semiHidden="1" w:unhideWhenUsed="1"/>
-    <w:lsdException w:name="List Continue" w:semiHidden="1" w:unhideWhenUsed="1"/>
-    <w:lsdException w:name="List Continue 2" w:semiHidden="1" w:unhideWhenUsed="1"/>
-    <w:lsdException w:name="List Continue 3" w:semiHidden="1" w:unhideWhenUsed="1"/>
-    <w:lsdException w:name="List Continue 4" w:semiHidden="1" w:unhideWhenUsed="1"/>
-    <w:lsdException w:name="List Continue 5" w:semiHidden="1" w:unhideWhenUsed="1"/>
-    <w:lsdException w:name="Message Header" w:semiHidden="1" w:unhideWhenUsed="1"/>
-    <w:lsdException w:name="Subtitle" w:uiPriority="11" w:qFormat="1"/>
-    <w:lsdException w:name="Salutation" w:semiHidden="1" w:unhideWhenUsed="1"/>
-    <w:lsdException w:name="Date" w:semiHidden="1" w:unhideWhenUsed="1"/>
-    <w:lsdException w:name="Body Text First Indent" w:semiHidden="1" w:unhideWhenUsed="1"/>
-    <w:lsdException w:name="Body Text First Indent 2" w:semiHidden="1" w:unhideWhenUsed="1"/>
-    <w:lsdException w:name="Note Heading" w:semiHidden="1" w:unhideWhenUsed="1"/>
-    <w:lsdException w:name="Body Text 2" w:semiHidden="1" w:unhideWhenUsed="1"/>
-    <w:lsdException w:name="Body Text 3" w:semiHidden="1" w:unhideWhenUsed="1"/>
-    <w:lsdException w:name="Body Text Indent 2" w:semiHidden="1" w:unhideWhenUsed="1"/>
-    <w:lsdException w:name="Body Text Indent 3" w:semiHidden="1" w:unhideWhenUsed="1"/>
-    <w:lsdException w:name="Block Text" w:semiHidden="1" w:unhideWhenUsed="1"/>
-    <w:lsdException w:name="Hyperlink" w:semiHidden="1" w:unhideWhenUsed="1"/>
-    <w:lsdException w:name="FollowedHyperlink" w:semiHidden="1" w:unhideWhenUsed="1"/>
-    <w:lsdException w:name="Strong" w:uiPriority="22" w:qFormat="1"/>
-    <w:lsdException w:name="Emphasis" w:uiPriority="20" w:qFormat="1"/>
-    <w:lsdException w:name="Document Map" w:semiHidden="1" w:unhideWhenUsed="1"/>
-    <w:lsdException w:name="Plain Text" w:semiHidden="1" w:unhideWhenUsed="1"/>
-    <w:lsdException w:name="E-mail Signature" w:semiHidden="1" w:unhideWhenUsed="1"/>
-    <w:lsdException w:name="HTML Top of Form" w:semiHidden="1" w:unhideWhenUsed="1"/>
-    <w:lsdException w:name="HTML Bottom of Form" w:semiHidden="1" w:unhideWhenUsed="1"/>
-    <w:lsdException w:name="Normal (Web)" w:semiHidden="1" w:unhideWhenUsed="1"/>
-    <w:lsdException w:name="HTML Acronym" w:semiHidden="1" w:unhideWhenUsed="1"/>
-    <w:lsdException w:name="HTML Address" w:semiHidden="1" w:unhideWhenUsed="1"/>
-    <w:lsdException w:name="HTML Cite" w:semiHidden="1" w:unhideWhenUsed="1"/>
-    <w:lsdException w:name="HTML Code" w:semiHidden="1" w:unhideWhenUsed="1"/>
-    <w:lsdException w:name="HTML Definition" w:semiHidden="1" w:unhideWhenUsed="1"/>
-    <w:lsdException w:name="HTML Keyboard" w:semiHidden="1" w:unhideWhenUsed="1"/>
-    <w:lsdException w:name="HTML Preformatted" w:semiHidden="1" w:unhideWhenUsed="1"/>
-    <w:lsdException w:name="HTML Sample" w:semiHidden="1" w:unhideWhenUsed="1"/>
-    <w:lsdException w:name="HTML Typewriter" w:semiHidden="1" w:unhideWhenUsed="1"/>
-    <w:lsdException w:name="HTML Variable" w:semiHidden="1" w:unhideWhenUsed="1"/>
-    <w:lsdException w:name="Normal Table" w:semiHidden="1" w:unhideWhenUsed="1"/>
-    <w:lsdException w:name="annotation subject" w:semiHidden="1" w:unhideWhenUsed="1"/>
-    <w:lsdException w:name="No List" w:semiHidden="1" w:unhideWhenUsed="1"/>
-    <w:lsdException w:name="Outline List 1" w:semiHidden="1" w:unhideWhenUsed="1"/>
-    <w:lsdException w:name="Outline List 2" w:semiHidden="1" w:unhideWhenUsed="1"/>
-    <w:lsdException w:name="Outline List 3" w:semiHidden="1" w:unhideWhenUsed="1"/>
-    <w:lsdException w:name="Table Simple 1" w:semiHidden="1" w:unhideWhenUsed="1"/>
-    <w:lsdException w:name="Table Simple 2" w:semiHidden="1" w:unhideWhenUsed="1"/>
-    <w:lsdException w:name="Table Simple 3" w:semiHidden="1" w:unhideWhenUsed="1"/>
-    <w:lsdException w:name="Table Classic 1" w:semiHidden="1" w:unhideWhenUsed="1"/>
-    <w:lsdException w:name="Table Classic 2" w:semiHidden="1" w:unhideWhenUsed="1"/>
-    <w:lsdException w:name="Table Classic 3" w:semiHidden="1" w:unhideWhenUsed="1"/>
-    <w:lsdException w:name="Table Classic 4" w:semiHidden="1" w:unhideWhenUsed="1"/>
-    <w:lsdException w:name="Table Colorful 1" w:semiHidden="1" w:unhideWhenUsed="1"/>
-    <w:lsdException w:name="Table Colorful 2" w:semiHidden="1" w:unhideWhenUsed="1"/>
-    <w:lsdException w:name="Table Colorful 3" w:semiHidden="1" w:unhideWhenUsed="1"/>
-    <w:lsdException w:name="Table Columns 1" w:semiHidden="1" w:unhideWhenUsed="1"/>
-    <w:lsdException w:name="Table Columns 2" w:semiHidden="1" w:unhideWhenUsed="1"/>
-    <w:lsdException w:name="Table Columns 3" w:semiHidden="1" w:unhideWhenUsed="1"/>
-    <w:lsdException w:name="Table Columns 4" w:semiHidden="1" w:unhideWhenUsed="1"/>
-    <w:lsdException w:name="Table Columns 5" w:semiHidden="1" w:unhideWhenUsed="1"/>
-    <w:lsdException w:name="Table Grid 1" w:semiHidden="1" w:unhideWhenUsed="1"/>
-    <w:lsdException w:name="Table Grid 2" w:semiHidden="1" w:unhideWhenUsed="1"/>
-    <w:lsdException w:name="Table Grid 3" w:semiHidden="1" w:unhideWhenUsed="1"/>
-    <w:lsdException w:name="Table Grid 4" w:semiHidden="1" w:unhideWhenUsed="1"/>
-    <w:lsdException w:name="Table Grid 5" w:semiHidden="1" w:unhideWhenUsed="1"/>
-    <w:lsdException w:name="Table Grid 6" w:semiHidden="1" w:unhideWhenUsed="1"/>
-    <w:lsdException w:name="Table Grid 7" w:semiHidden="1" w:unhideWhenUsed="1"/>
-    <w:lsdException w:name="Table Grid 8" w:semiHidden="1" w:unhideWhenUsed="1"/>
-    <w:lsdException w:name="Table List 1" w:semiHidden="1" w:unhideWhenUsed="1"/>
-    <w:lsdException w:name="Table List 2" w:semiHidden="1" w:unhideWhenUsed="1"/>
-    <w:lsdException w:name="Table List 3" w:semiHidden="1" w:unhideWhenUsed="1"/>
-    <w:lsdException w:name="Table List 4" w:semiHidden="1" w:unhideWhenUsed="1"/>
-    <w:lsdException w:name="Table List 5" w:semiHidden="1" w:unhideWhenUsed="1"/>
-    <w:lsdException w:name="Table List 6" w:semiHidden="1" w:unhideWhenUsed="1"/>
-    <w:lsdException w:name="Table List 7" w:semiHidden="1" w:unhideWhenUsed="1"/>
-    <w:lsdException w:name="Table List 8" w:semiHidden="1" w:unhideWhenUsed="1"/>
-    <w:lsdException w:name="Table 3D effects 1" w:semiHidden="1" w:unhideWhenUsed="1"/>
-    <w:lsdException w:name="Table 3D effects 2" w:semiHidden="1" w:unhideWhenUsed="1"/>
-    <w:lsdException w:name="Table 3D effects 3" w:semiHidden="1" w:unhideWhenUsed="1"/>
-    <w:lsdException w:name="Table Contemporary" w:semiHidden="1" w:unhideWhenUsed="1"/>
-    <w:lsdException w:name="Table Elegant" w:semiHidden="1" w:unhideWhenUsed="1"/>
-    <w:lsdException w:name="Table Professional" w:semiHidden="1" w:unhideWhenUsed="1"/>
-    <w:lsdException w:name="Table Subtle 1" w:semiHidden="1" w:unhideWhenUsed="1"/>
-    <w:lsdException w:name="Table Subtle 2" w:semiHidden="1" w:unhideWhenUsed="1"/>
-    <w:lsdException w:name="Table Web 1" w:semiHidden="1" w:unhideWhenUsed="1"/>
-    <w:lsdException w:name="Table Web 2" w:semiHidden="1" w:unhideWhenUsed="1"/>
-    <w:lsdException w:name="Table Web 3" w:semiHidden="1" w:unhideWhenUsed="1"/>
-    <w:lsdException w:name="Balloon Text" w:semiHidden="1" w:unhideWhenUsed="1"/>
-    <w:lsdException w:name="Table Grid" w:uiPriority="39"/>
-    <w:lsdException w:name="Table Theme" w:semiHidden="1" w:unhideWhenUsed="1"/>
-    <w:lsdException w:name="Note Level 1" w:semiHidden="1" w:unhideWhenUsed="1"/>
-    <w:lsdException w:name="Note Level 2" w:semiHidden="1" w:unhideWhenUsed="1"/>
-    <w:lsdException w:name="Note Level 3" w:semiHidden="1" w:unhideWhenUsed="1"/>
-    <w:lsdException w:name="Note Level 4" w:semiHidden="1" w:unhideWhenUsed="1"/>
-    <w:lsdException w:name="Note Level 5" w:semiHidden="1" w:unhideWhenUsed="1"/>
-    <w:lsdException w:name="Note Level 6" w:semiHidden="1" w:unhideWhenUsed="1"/>
-    <w:lsdException w:name="Note Level 7" w:semiHidden="1" w:unhideWhenUsed="1"/>
-    <w:lsdException w:name="Note Level 8" w:semiHidden="1" w:unhideWhenUsed="1"/>
-    <w:lsdException w:name="Note Level 9" w:semiHidden="1" w:unhideWhenUsed="1"/>
-    <w:lsdException w:name="Placeholder Text" w:semiHidden="1"/>
-    <w:lsdException w:name="No Spacing" w:uiPriority="1" w:qFormat="1"/>
-    <w:lsdException w:name="Light Shading" w:uiPriority="60"/>
-    <w:lsdException w:name="Light List" w:uiPriority="61"/>
-    <w:lsdException w:name="Light Grid" w:uiPriority="62"/>
-    <w:lsdException w:name="Medium Shading 1" w:uiPriority="63"/>
-    <w:lsdException w:name="Medium Shading 2" w:uiPriority="64"/>
-    <w:lsdException w:name="Medium List 1" w:uiPriority="65"/>
-    <w:lsdException w:name="Medium List 2" w:uiPriority="66"/>
-    <w:lsdException w:name="Medium Grid 1" w:uiPriority="67"/>
-    <w:lsdException w:name="Medium Grid 2" w:uiPriority="68"/>
-    <w:lsdException w:name="Medium Grid 3" w:uiPriority="69"/>
-    <w:lsdException w:name="Dark List" w:uiPriority="70"/>
-    <w:lsdException w:name="Colorful Shading" w:uiPriority="71"/>
-    <w:lsdException w:name="Colorful List" w:uiPriority="72"/>
-    <w:lsdException w:name="Colorful Grid" w:uiPriority="73"/>
-    <w:lsdException w:name="Light Shading Accent 1" w:uiPriority="60"/>
-    <w:lsdException w:name="Light List Accent 1" w:uiPriority="61"/>
-    <w:lsdException w:name="Light Grid Accent 1" w:uiPriority="62"/>
-    <w:lsdException w:name="Medium Shading 1 Accent 1" w:uiPriority="63"/>
-    <w:lsdException w:name="Medium Shading 2 Accent 1" w:uiPriority="64"/>
-    <w:lsdException w:name="Medium List 1 Accent 1" w:uiPriority="65"/>
-    <w:lsdException w:name="Revision" w:semiHidden="1"/>
-    <w:lsdException w:name="List Paragraph" w:uiPriority="34" w:qFormat="1"/>
-    <w:lsdException w:name="Quote" w:uiPriority="29" w:qFormat="1"/>
-    <w:lsdException w:name="Intense Quote" w:uiPriority="30" w:qFormat="1"/>
-    <w:lsdException w:name="Medium List 2 Accent 1" w:uiPriority="66"/>
-    <w:lsdException w:name="Medium Grid 1 Accent 1" w:uiPriority="67"/>
-    <w:lsdException w:name="Medium Grid 2 Accent 1" w:uiPriority="68"/>
-    <w:lsdException w:name="Medium Grid 3 Accent 1" w:uiPriority="69"/>
-    <w:lsdException w:name="Dark List Accent 1" w:uiPriority="70"/>
-    <w:lsdException w:name="Colorful Shading Accent 1" w:uiPriority="71"/>
-    <w:lsdException w:name="Colorful List Accent 1" w:uiPriority="72"/>
-    <w:lsdException w:name="Colorful Grid Accent 1" w:uiPriority="73"/>
-    <w:lsdException w:name="Light Shading Accent 2" w:uiPriority="60"/>
-    <w:lsdException w:name="Light List Accent 2" w:uiPriority="61"/>
-    <w:lsdException w:name="Light Grid Accent 2" w:uiPriority="62"/>
-    <w:lsdException w:name="Medium Shading 1 Accent 2" w:uiPriority="63"/>
-    <w:lsdException w:name="Medium Shading 2 Accent 2" w:uiPriority="64"/>
-    <w:lsdException w:name="Medium List 1 Accent 2" w:uiPriority="65"/>
-    <w:lsdException w:name="Medium List 2 Accent 2" w:uiPriority="66"/>
-    <w:lsdException w:name="Medium Grid 1 Accent 2" w:uiPriority="67"/>
-    <w:lsdException w:name="Medium Grid 2 Accent 2" w:uiPriority="68"/>
-    <w:lsdException w:name="Medium Grid 3 Accent 2" w:uiPriority="69"/>
-    <w:lsdException w:name="Dark List Accent 2" w:uiPriority="70"/>
-    <w:lsdException w:name="Colorful Shading Accent 2" w:uiPriority="71"/>
-    <w:lsdException w:name="Colorful List Accent 2" w:uiPriority="72"/>
-    <w:lsdException w:name="Colorful Grid Accent 2" w:uiPriority="73"/>
-    <w:lsdException w:name="Light Shading Accent 3" w:uiPriority="60"/>
-    <w:lsdException w:name="Light List Accent 3" w:uiPriority="61"/>
-    <w:lsdException w:name="Light Grid Accent 3" w:uiPriority="62"/>
-    <w:lsdException w:name="Medium Shading 1 Accent 3" w:uiPriority="63"/>
-    <w:lsdException w:name="Medium Shading 2 Accent 3" w:uiPriority="64"/>
-    <w:lsdException w:name="Medium List 1 Accent 3" w:uiPriority="65"/>
-    <w:lsdException w:name="Medium List 2 Accent 3" w:uiPriority="66"/>
-    <w:lsdException w:name="Medium Grid 1 Accent 3" w:uiPriority="67"/>
-    <w:lsdException w:name="Medium Grid 2 Accent 3" w:uiPriority="68"/>
-    <w:lsdException w:name="Medium Grid 3 Accent 3" w:uiPriority="69"/>
-    <w:lsdException w:name="Dark List Accent 3" w:uiPriority="70"/>
-    <w:lsdException w:name="Colorful Shading Accent 3" w:uiPriority="71"/>
-    <w:lsdException w:name="Colorful List Accent 3" w:uiPriority="72"/>
-    <w:lsdException w:name="Colorful Grid Accent 3" w:uiPriority="73"/>
-    <w:lsdException w:name="Light Shading Accent 4" w:uiPriority="60"/>
-    <w:lsdException w:name="Light List Accent 4" w:uiPriority="61"/>
-    <w:lsdException w:name="Light Grid Accent 4" w:uiPriority="62"/>
-    <w:lsdException w:name="Medium Shading 1 Accent 4" w:uiPriority="63"/>
-    <w:lsdException w:name="Medium Shading 2 Accent 4" w:uiPriority="64"/>
-    <w:lsdException w:name="Medium List 1 Accent 4" w:uiPriority="65"/>
-    <w:lsdException w:name="Medium List 2 Accent 4" w:uiPriority="66"/>
-    <w:lsdException w:name="Medium Grid 1 Accent 4" w:uiPriority="67"/>
-    <w:lsdException w:name="Medium Grid 2 Accent 4" w:uiPriority="68"/>
-    <w:lsdException w:name="Medium Grid 3 Accent 4" w:uiPriority="69"/>
-    <w:lsdException w:name="Dark List Accent 4" w:uiPriority="70"/>
-    <w:lsdException w:name="Colorful Shading Accent 4" w:uiPriority="71"/>
-    <w:lsdException w:name="Colorful List Accent 4" w:uiPriority="72"/>
-    <w:lsdException w:name="Colorful Grid Accent 4" w:uiPriority="73"/>
-    <w:lsdException w:name="Light Shading Accent 5" w:uiPriority="60"/>
-    <w:lsdException w:name="Light List Accent 5" w:uiPriority="61"/>
-    <w:lsdException w:name="Light Grid Accent 5" w:uiPriority="62"/>
-    <w:lsdException w:name="Medium Shading 1 Accent 5" w:uiPriority="63"/>
-    <w:lsdException w:name="Medium Shading 2 Accent 5" w:uiPriority="64"/>
-    <w:lsdException w:name="Medium List 1 Accent 5" w:uiPriority="65"/>
-    <w:lsdException w:name="Medium List 2 Accent 5" w:uiPriority="66"/>
-    <w:lsdException w:name="Medium Grid 1 Accent 5" w:uiPriority="67"/>
-    <w:lsdException w:name="Medium Grid 2 Accent 5" w:uiPriority="68"/>
-    <w:lsdException w:name="Medium Grid 3 Accent 5" w:uiPriority="69"/>
-    <w:lsdException w:name="Dark List Accent 5" w:uiPriority="70"/>
-    <w:lsdException w:name="Colorful Shading Accent 5" w:uiPriority="71"/>
-    <w:lsdException w:name="Colorful List Accent 5" w:uiPriority="72"/>
-    <w:lsdException w:name="Colorful Grid Accent 5" w:uiPriority="73"/>
-    <w:lsdException w:name="Light Shading Accent 6" w:uiPriority="60"/>
-    <w:lsdException w:name="Light List Accent 6" w:uiPriority="61"/>
-    <w:lsdException w:name="Light Grid Accent 6" w:uiPriority="62"/>
-    <w:lsdException w:name="Medium Shading 1 Accent 6" w:uiPriority="63"/>
-    <w:lsdException w:name="Medium Shading 2 Accent 6" w:uiPriority="64"/>
-    <w:lsdException w:name="Medium List 1 Accent 6" w:uiPriority="65"/>
-    <w:lsdException w:name="Medium List 2 Accent 6" w:uiPriority="66"/>
-    <w:lsdException w:name="Medium Grid 1 Accent 6" w:uiPriority="67"/>
-    <w:lsdException w:name="Medium Grid 2 Accent 6" w:uiPriority="68"/>
-    <w:lsdException w:name="Medium Grid 3 Accent 6" w:uiPriority="69"/>
-    <w:lsdException w:name="Dark List Accent 6" w:uiPriority="70"/>
-    <w:lsdException w:name="Colorful Shading Accent 6" w:uiPriority="71"/>
-    <w:lsdException w:name="Colorful List Accent 6" w:uiPriority="72"/>
-    <w:lsdException w:name="Colorful Grid Accent 6" w:uiPriority="73"/>
-    <w:lsdException w:name="Subtle Emphasis" w:uiPriority="19" w:qFormat="1"/>
-    <w:lsdException w:name="Intense Emphasis" w:uiPriority="21" w:qFormat="1"/>
-    <w:lsdException w:name="Subtle Reference" w:uiPriority="31" w:qFormat="1"/>
-    <w:lsdException w:name="Intense Reference" w:uiPriority="32" w:qFormat="1"/>
-    <w:lsdException w:name="Book Title" w:uiPriority="33" w:qFormat="1"/>
-    <w:lsdException w:name="Bibliography" w:semiHidden="1" w:uiPriority="37" w:unhideWhenUsed="1"/>
-    <w:lsdException w:name="TOC Heading" w:semiHidden="1" w:uiPriority="39" w:unhideWhenUsed="1" w:qFormat="1"/>
-    <w:lsdException w:name="Plain Table 1" w:uiPriority="41"/>
-    <w:lsdException w:name="Plain Table 2" w:uiPriority="42"/>
-    <w:lsdException w:name="Plain Table 3" w:uiPriority="43"/>
-    <w:lsdException w:name="Plain Table 4" w:uiPriority="44"/>
-    <w:lsdException w:name="Plain Table 5" w:uiPriority="45"/>
-    <w:lsdException w:name="Grid Table Light" w:uiPriority="40"/>
-    <w:lsdException w:name="Grid Table 1 Light" w:uiPriority="46"/>
-    <w:lsdException w:name="Grid Table 2" w:uiPriority="47"/>
-    <w:lsdException w:name="Grid Table 3" w:uiPriority="48"/>
-    <w:lsdException w:name="Grid Table 4" w:uiPriority="49"/>
-    <w:lsdException w:name="Grid Table 5 Dark" w:uiPriority="50"/>
-    <w:lsdException w:name="Grid Table 6 Colorful" w:uiPriority="51"/>
-    <w:lsdException w:name="Grid Table 7 Colorful" w:uiPriority="52"/>
-    <w:lsdException w:name="Grid Table 1 Light Accent 1" w:uiPriority="46"/>
-    <w:lsdException w:name="Grid Table 2 Accent 1" w:uiPriority="47"/>
-    <w:lsdException w:name="Grid Table 3 Accent 1" w:uiPriority="48"/>
-    <w:lsdException w:name="Grid Table 4 Accent 1" w:uiPriority="49"/>
-    <w:lsdException w:name="Grid Table 5 Dark Accent 1" w:uiPriority="50"/>
-    <w:lsdException w:name="Grid Table 6 Colorful Accent 1" w:uiPriority="51"/>
-    <w:lsdException w:name="Grid Table 7 Colorful Accent 1" w:uiPriority="52"/>
-    <w:lsdException w:name="Grid Table 1 Light Accent 2" w:uiPriority="46"/>
-    <w:lsdException w:name="Grid Table 2 Accent 2" w:uiPriority="47"/>
-    <w:lsdException w:name="Grid Table 3 Accent 2" w:uiPriority="48"/>
-    <w:lsdException w:name="Grid Table 4 Accent 2" w:uiPriority="49"/>
-    <w:lsdException w:name="Grid Table 5 Dark Accent 2" w:uiPriority="50"/>
-    <w:lsdException w:name="Grid Table 6 Colorful Accent 2" w:uiPriority="51"/>
-    <w:lsdException w:name="Grid Table 7 Colorful Accent 2" w:uiPriority="52"/>
-    <w:lsdException w:name="Grid Table 1 Light Accent 3" w:uiPriority="46"/>
-    <w:lsdException w:name="Grid Table 2 Accent 3" w:uiPriority="47"/>
-    <w:lsdException w:name="Grid Table 3 Accent 3" w:uiPriority="48"/>
-    <w:lsdException w:name="Grid Table 4 Accent 3" w:uiPriority="49"/>
-    <w:lsdException w:name="Grid Table 5 Dark Accent 3" w:uiPriority="50"/>
-    <w:lsdException w:name="Grid Table 6 Colorful Accent 3" w:uiPriority="51"/>
-    <w:lsdException w:name="Grid Table 7 Colorful Accent 3" w:uiPriority="52"/>
-    <w:lsdException w:name="Grid Table 1 Light Accent 4" w:uiPriority="46"/>
-    <w:lsdException w:name="Grid Table 2 Accent 4" w:uiPriority="47"/>
-    <w:lsdException w:name="Grid Table 3 Accent 4" w:uiPriority="48"/>
-    <w:lsdException w:name="Grid Table 4 Accent 4" w:uiPriority="49"/>
-    <w:lsdException w:name="Grid Table 5 Dark Accent 4" w:uiPriority="50"/>
-    <w:lsdException w:name="Grid Table 6 Colorful Accent 4" w:uiPriority="51"/>
-    <w:lsdException w:name="Grid Table 7 Colorful Accent 4" w:uiPriority="52"/>
-    <w:lsdException w:name="Grid Table 1 Light Accent 5" w:uiPriority="46"/>
-    <w:lsdException w:name="Grid Table 2 Accent 5" w:uiPriority="47"/>
-    <w:lsdException w:name="Grid Table 3 Accent 5" w:uiPriority="48"/>
-    <w:lsdException w:name="Grid Table 4 Accent 5" w:uiPriority="49"/>
-    <w:lsdException w:name="Grid Table 5 Dark Accent 5" w:uiPriority="50"/>
-    <w:lsdException w:name="Grid Table 6 Colorful Accent 5" w:uiPriority="51"/>
-    <w:lsdException w:name="Grid Table 7 Colorful Accent 5" w:uiPriority="52"/>
-    <w:lsdException w:name="Grid Table 1 Light Accent 6" w:uiPriority="46"/>
-    <w:lsdException w:name="Grid Table 2 Accent 6" w:uiPriority="47"/>
-    <w:lsdException w:name="Grid Table 3 Accent 6" w:uiPriority="48"/>
-    <w:lsdException w:name="Grid Table 4 Accent 6" w:uiPriority="49"/>
-    <w:lsdException w:name="Grid Table 5 Dark Accent 6" w:uiPriority="50"/>
-    <w:lsdException w:name="Grid Table 6 Colorful Accent 6" w:uiPriority="51"/>
-    <w:lsdException w:name="Grid Table 7 Colorful Accent 6" w:uiPriority="52"/>
-    <w:lsdException w:name="List Table 1 Light" w:uiPriority="46"/>
-    <w:lsdException w:name="List Table 2" w:uiPriority="47"/>
-    <w:lsdException w:name="List Table 3" w:uiPriority="48"/>
-    <w:lsdException w:name="List Table 4" w:uiPriority="49"/>
-    <w:lsdException w:name="List Table 5 Dark" w:uiPriority="50"/>
-    <w:lsdException w:name="List Table 6 Colorful" w:uiPriority="51"/>
-    <w:lsdException w:name="List Table 7 Colorful" w:uiPriority="52"/>
-    <w:lsdException w:name="List Table 1 Light Accent 1" w:uiPriority="46"/>
-    <w:lsdException w:name="List Table 2 Accent 1" w:uiPriority="47"/>
-    <w:lsdException w:name="List Table 3 Accent 1" w:uiPriority="48"/>
-    <w:lsdException w:name="List Table 4 Accent 1" w:uiPriority="49"/>
-    <w:lsdException w:name="List Table 5 Dark Accent 1" w:uiPriority="50"/>
-    <w:lsdException w:name="List Table 6 Colorful Accent 1" w:uiPriority="51"/>
-    <w:lsdException w:name="List Table 7 Colorful Accent 1" w:uiPriority="52"/>
-    <w:lsdException w:name="List Table 1 Light Accent 2" w:uiPriority="46"/>
-    <w:lsdException w:name="List Table 2 Accent 2" w:uiPriority="47"/>
-    <w:lsdException w:name="List Table 3 Accent 2" w:uiPriority="48"/>
-    <w:lsdException w:name="List Table 4 Accent 2" w:uiPriority="49"/>
-    <w:lsdException w:name="List Table 5 Dark Accent 2" w:uiPriority="50"/>
-    <w:lsdException w:name="List Table 6 Colorful Accent 2" w:uiPriority="51"/>
-    <w:lsdException w:name="List Table 7 Colorful Accent 2" w:uiPriority="52"/>
-    <w:lsdException w:name="List Table 1 Light Accent 3" w:uiPriority="46"/>
-    <w:lsdException w:name="List Table 2 Accent 3" w:uiPriority="47"/>
-    <w:lsdException w:name="List Table 3 Accent 3" w:uiPriority="48"/>
-    <w:lsdException w:name="List Table 4 Accent 3" w:uiPriority="49"/>
-    <w:lsdException w:name="List Table 5 Dark Accent 3" w:uiPriority="50"/>
-    <w:lsdException w:name="List Table 6 Colorful Accent 3" w:uiPriority="51"/>
-    <w:lsdException w:name="List Table 7 Colorful Accent 3" w:uiPriority="52"/>
-    <w:lsdException w:name="List Table 1 Light Accent 4" w:uiPriority="46"/>
-    <w:lsdException w:name="List Table 2 Accent 4" w:uiPriority="47"/>
-    <w:lsdException w:name="List Table 3 Accent 4" w:uiPriority="48"/>
-    <w:lsdException w:name="List Table 4 Accent 4" w:uiPriority="49"/>
-    <w:lsdException w:name="List Table 5 Dark Accent 4" w:uiPriority="50"/>
-    <w:lsdException w:name="List Table 6 Colorful Accent 4" w:uiPriority="51"/>
-    <w:lsdException w:name="List Table 7 Colorful Accent 4" w:uiPriority="52"/>
-    <w:lsdException w:name="List Table 1 Light Accent 5" w:uiPriority="46"/>
-    <w:lsdException w:name="List Table 2 Accent 5" w:uiPriority="47"/>
-    <w:lsdException w:name="List Table 3 Accent 5" w:uiPriority="48"/>
-    <w:lsdException w:name="List Table 4 Accent 5" w:uiPriority="49"/>
-    <w:lsdException w:name="List Table 5 Dark Accent 5" w:uiPriority="50"/>
-    <w:lsdException w:name="List Table 6 Colorful Accent 5" w:uiPriority="51"/>
-    <w:lsdException w:name="List Table 7 Colorful Accent 5" w:uiPriority="52"/>
-    <w:lsdException w:name="List Table 1 Light Accent 6" w:uiPriority="46"/>
-    <w:lsdException w:name="List Table 2 Accent 6" w:uiPriority="47"/>
-    <w:lsdException w:name="List Table 3 Accent 6" w:uiPriority="48"/>
-    <w:lsdException w:name="List Table 4 Accent 6" w:uiPriority="49"/>
-    <w:lsdException w:name="List Table 5 Dark Accent 6" w:uiPriority="50"/>
-    <w:lsdException w:name="List Table 6 Colorful Accent 6" w:uiPriority="51"/>
-    <w:lsdException w:name="List Table 7 Colorful Accent 6" w:uiPriority="52"/>
+  <w:latentStyles w:defLockedState="0" w:defUIPriority="99" w:defSemiHidden="1" w:defUnhideWhenUsed="1" w:defQFormat="0" w:count="267">
+    <w:lsdException w:name="Normal" w:semiHidden="0" w:uiPriority="0" w:unhideWhenUsed="0" w:qFormat="1"/>
+    <w:lsdException w:name="heading 1" w:semiHidden="0" w:uiPriority="9" w:unhideWhenUsed="0" w:qFormat="1"/>
+    <w:lsdException w:name="heading 2" w:uiPriority="9" w:qFormat="1"/>
+    <w:lsdException w:name="heading 3" w:uiPriority="9" w:qFormat="1"/>
+    <w:lsdException w:name="heading 4" w:uiPriority="9" w:qFormat="1"/>
+    <w:lsdException w:name="heading 5" w:uiPriority="9" w:qFormat="1"/>
+    <w:lsdException w:name="heading 6" w:uiPriority="9" w:qFormat="1"/>
+    <w:lsdException w:name="heading 7" w:uiPriority="9" w:qFormat="1"/>
+    <w:lsdException w:name="heading 8" w:uiPriority="9" w:qFormat="1"/>
+    <w:lsdException w:name="heading 9" w:uiPriority="9" w:qFormat="1"/>
+    <w:lsdException w:name="toc 1" w:uiPriority="39"/>
+    <w:lsdException w:name="toc 2" w:uiPriority="39"/>
+    <w:lsdException w:name="toc 3" w:uiPriority="39"/>
+    <w:lsdException w:name="toc 4" w:uiPriority="39"/>
+    <w:lsdException w:name="toc 5" w:uiPriority="39"/>
+    <w:lsdException w:name="toc 6" w:uiPriority="39"/>
+    <w:lsdException w:name="toc 7" w:uiPriority="39"/>
+    <w:lsdException w:name="toc 8" w:uiPriority="39"/>
+    <w:lsdException w:name="toc 9" w:uiPriority="39"/>
+    <w:lsdException w:name="caption" w:uiPriority="35" w:qFormat="1"/>
+    <w:lsdException w:name="Title" w:semiHidden="0" w:uiPriority="10" w:unhideWhenUsed="0" w:qFormat="1"/>
+    <w:lsdException w:name="Default Paragraph Font" w:uiPriority="1"/>
+    <w:lsdException w:name="Subtitle" w:semiHidden="0" w:uiPriority="11" w:unhideWhenUsed="0" w:qFormat="1"/>
+    <w:lsdException w:name="Strong" w:semiHidden="0" w:uiPriority="22" w:unhideWhenUsed="0" w:qFormat="1"/>
+    <w:lsdException w:name="Emphasis" w:semiHidden="0" w:uiPriority="20" w:unhideWhenUsed="0" w:qFormat="1"/>
+    <w:lsdException w:name="Table Grid" w:semiHidden="0" w:uiPriority="39" w:unhideWhenUsed="0"/>
+    <w:lsdException w:name="Placeholder Text" w:unhideWhenUsed="0"/>
+    <w:lsdException w:name="No Spacing" w:semiHidden="0" w:uiPriority="1" w:unhideWhenUsed="0" w:qFormat="1"/>
+    <w:lsdException w:name="Light Shading" w:semiHidden="0" w:uiPriority="60" w:unhideWhenUsed="0"/>
+    <w:lsdException w:name="Light List" w:semiHidden="0" w:uiPriority="61" w:unhideWhenUsed="0"/>
+    <w:lsdException w:name="Light Grid" w:semiHidden="0" w:uiPriority="62" w:unhideWhenUsed="0"/>
+    <w:lsdException w:name="Medium Shading 1" w:semiHidden="0" w:uiPriority="63" w:unhideWhenUsed="0"/>
+    <w:lsdException w:name="Medium Shading 2" w:semiHidden="0" w:uiPriority="64" w:unhideWhenUsed="0"/>
+    <w:lsdException w:name="Medium List 1" w:semiHidden="0" w:uiPriority="65" w:unhideWhenUsed="0"/>
+    <w:lsdException w:name="Medium List 2" w:semiHidden="0" w:uiPriority="66" w:unhideWhenUsed="0"/>
+    <w:lsdException w:name="Medium Grid 1" w:semiHidden="0" w:uiPriority="67" w:unhideWhenUsed="0"/>
+    <w:lsdException w:name="Medium Grid 2" w:semiHidden="0" w:uiPriority="68" w:unhideWhenUsed="0"/>
+    <w:lsdException w:name="Medium Grid 3" w:semiHidden="0" w:uiPriority="69" w:unhideWhenUsed="0"/>
+    <w:lsdException w:name="Dark List" w:semiHidden="0" w:uiPriority="70" w:unhideWhenUsed="0"/>
+    <w:lsdException w:name="Colorful Shading" w:semiHidden="0" w:uiPriority="71" w:unhideWhenUsed="0"/>
+    <w:lsdException w:name="Colorful List" w:semiHidden="0" w:uiPriority="72" w:unhideWhenUsed="0"/>
+    <w:lsdException w:name="Colorful Grid" w:semiHidden="0" w:uiPriority="73" w:unhideWhenUsed="0"/>
+    <w:lsdException w:name="Light Shading Accent 1" w:semiHidden="0" w:uiPriority="60" w:unhideWhenUsed="0"/>
+    <w:lsdException w:name="Light List Accent 1" w:semiHidden="0" w:uiPriority="61" w:unhideWhenUsed="0"/>
+    <w:lsdException w:name="Light Grid Accent 1" w:semiHidden="0" w:uiPriority="62" w:unhideWhenUsed="0"/>
+    <w:lsdException w:name="Medium Shading 1 Accent 1" w:semiHidden="0" w:uiPriority="63" w:unhideWhenUsed="0"/>
+    <w:lsdException w:name="Medium Shading 2 Accent 1" w:semiHidden="0" w:uiPriority="64" w:unhideWhenUsed="0"/>
+    <w:lsdException w:name="Medium List 1 Accent 1" w:semiHidden="0" w:uiPriority="65" w:unhideWhenUsed="0"/>
+    <w:lsdException w:name="Revision" w:unhideWhenUsed="0"/>
+    <w:lsdException w:name="List Paragraph" w:semiHidden="0" w:uiPriority="34" w:unhideWhenUsed="0" w:qFormat="1"/>
+    <w:lsdException w:name="Quote" w:semiHidden="0" w:uiPriority="29" w:unhideWhenUsed="0" w:qFormat="1"/>
+    <w:lsdException w:name="Intense Quote" w:semiHidden="0" w:uiPriority="30" w:unhideWhenUsed="0" w:qFormat="1"/>
+    <w:lsdException w:name="Medium List 2 Accent 1" w:semiHidden="0" w:uiPriority="66" w:unhideWhenUsed="0"/>
+    <w:lsdException w:name="Medium Grid 1 Accent 1" w:semiHidden="0" w:uiPriority="67" w:unhideWhenUsed="0"/>
+    <w:lsdException w:name="Medium Grid 2 Accent 1" w:semiHidden="0" w:uiPriority="68" w:unhideWhenUsed="0"/>
+    <w:lsdException w:name="Medium Grid 3 Accent 1" w:semiHidden="0" w:uiPriority="69" w:unhideWhenUsed="0"/>
+    <w:lsdException w:name="Dark List Accent 1" w:semiHidden="0" w:uiPriority="70" w:unhideWhenUsed="0"/>
+    <w:lsdException w:name="Colorful Shading Accent 1" w:semiHidden="0" w:uiPriority="71" w:unhideWhenUsed="0"/>
+    <w:lsdException w:name="Colorful List Accent 1" w:semiHidden="0" w:uiPriority="72" w:unhideWhenUsed="0"/>
+    <w:lsdException w:name="Colorful Grid Accent 1" w:semiHidden="0" w:uiPriority="73" w:unhideWhenUsed="0"/>
+    <w:lsdException w:name="Light Shading Accent 2" w:semiHidden="0" w:uiPriority="60" w:unhideWhenUsed="0"/>
+    <w:lsdException w:name="Light List Accent 2" w:semiHidden="0" w:uiPriority="61" w:unhideWhenUsed="0"/>
+    <w:lsdException w:name="Light Grid Accent 2" w:semiHidden="0" w:uiPriority="62" w:unhideWhenUsed="0"/>
+    <w:lsdException w:name="Medium Shading 1 Accent 2" w:semiHidden="0" w:uiPriority="63" w:unhideWhenUsed="0"/>
+    <w:lsdException w:name="Medium Shading 2 Accent 2" w:semiHidden="0" w:uiPriority="64" w:unhideWhenUsed="0"/>
+    <w:lsdException w:name="Medium List 1 Accent 2" w:semiHidden="0" w:uiPriority="65" w:unhideWhenUsed="0"/>
+    <w:lsdException w:name="Medium List 2 Accent 2" w:semiHidden="0" w:uiPriority="66" w:unhideWhenUsed="0"/>
+    <w:lsdException w:name="Medium Grid 1 Accent 2" w:semiHidden="0" w:uiPriority="67" w:unhideWhenUsed="0"/>
+    <w:lsdException w:name="Medium Grid 2 Accent 2" w:semiHidden="0" w:uiPriority="68" w:unhideWhenUsed="0"/>
+    <w:lsdException w:name="Medium Grid 3 Accent 2" w:semiHidden="0" w:uiPriority="69" w:unhideWhenUsed="0"/>
+    <w:lsdException w:name="Dark List Accent 2" w:semiHidden="0" w:uiPriority="70" w:unhideWhenUsed="0"/>
+    <w:lsdException w:name="Colorful Shading Accent 2" w:semiHidden="0" w:uiPriority="71" w:unhideWhenUsed="0"/>
+    <w:lsdException w:name="Colorful List Accent 2" w:semiHidden="0" w:uiPriority="72" w:unhideWhenUsed="0"/>
+    <w:lsdException w:name="Colorful Grid Accent 2" w:semiHidden="0" w:uiPriority="73" w:unhideWhenUsed="0"/>
+    <w:lsdException w:name="Light Shading Accent 3" w:semiHidden="0" w:uiPriority="60" w:unhideWhenUsed="0"/>
+    <w:lsdException w:name="Light List Accent 3" w:semiHidden="0" w:uiPriority="61" w:unhideWhenUsed="0"/>
+    <w:lsdException w:name="Light Grid Accent 3" w:semiHidden="0" w:uiPriority="62" w:unhideWhenUsed="0"/>
+    <w:lsdException w:name="Medium Shading 1 Accent 3" w:semiHidden="0" w:uiPriority="63" w:unhideWhenUsed="0"/>
+    <w:lsdException w:name="Medium Shading 2 Accent 3" w:semiHidden="0" w:uiPriority="64" w:unhideWhenUsed="0"/>
+    <w:lsdException w:name="Medium List 1 Accent 3" w:semiHidden="0" w:uiPriority="65" w:unhideWhenUsed="0"/>
+    <w:lsdException w:name="Medium List 2 Accent 3" w:semiHidden="0" w:uiPriority="66" w:unhideWhenUsed="0"/>
+    <w:lsdException w:name="Medium Grid 1 Accent 3" w:semiHidden="0" w:uiPriority="67" w:unhideWhenUsed="0"/>
+    <w:lsdException w:name="Medium Grid 2 Accent 3" w:semiHidden="0" w:uiPriority="68" w:unhideWhenUsed="0"/>
+    <w:lsdException w:name="Medium Grid 3 Accent 3" w:semiHidden="0" w:uiPriority="69" w:unhideWhenUsed="0"/>
+    <w:lsdException w:name="Dark List Accent 3" w:semiHidden="0" w:uiPriority="70" w:unhideWhenUsed="0"/>
+    <w:lsdException w:name="Colorful Shading Accent 3" w:semiHidden="0" w:uiPriority="71" w:unhideWhenUsed="0"/>
+    <w:lsdException w:name="Colorful List Accent 3" w:semiHidden="0" w:uiPriority="72" w:unhideWhenUsed="0"/>
+    <w:lsdException w:name="Colorful Grid Accent 3" w:semiHidden="0" w:uiPriority="73" w:unhideWhenUsed="0"/>
+    <w:lsdException w:name="Light Shading Accent 4" w:semiHidden="0" w:uiPriority="60" w:unhideWhenUsed="0"/>
+    <w:lsdException w:name="Light List Accent 4" w:semiHidden="0" w:uiPriority="61" w:unhideWhenUsed="0"/>
+    <w:lsdException w:name="Light Grid Accent 4" w:semiHidden="0" w:uiPriority="62" w:unhideWhenUsed="0"/>
+    <w:lsdException w:name="Medium Shading 1 Accent 4" w:semiHidden="0" w:uiPriority="63" w:unhideWhenUsed="0"/>
+    <w:lsdException w:name="Medium Shading 2 Accent 4" w:semiHidden="0" w:uiPriority="64" w:unhideWhenUsed="0"/>
+    <w:lsdException w:name="Medium List 1 Accent 4" w:semiHidden="0" w:uiPriority="65" w:unhideWhenUsed="0"/>
+    <w:lsdException w:name="Medium List 2 Accent 4" w:semiHidden="0" w:uiPriority="66" w:unhideWhenUsed="0"/>
+    <w:lsdException w:name="Medium Grid 1 Accent 4" w:semiHidden="0" w:uiPriority="67" w:unhideWhenUsed="0"/>
+    <w:lsdException w:name="Medium Grid 2 Accent 4" w:semiHidden="0" w:uiPriority="68" w:unhideWhenUsed="0"/>
+    <w:lsdException w:name="Medium Grid 3 Accent 4" w:semiHidden="0" w:uiPriority="69" w:unhideWhenUsed="0"/>
+    <w:lsdException w:name="Dark List Accent 4" w:semiHidden="0" w:uiPriority="70" w:unhideWhenUsed="0"/>
+    <w:lsdException w:name="Colorful Shading Accent 4" w:semiHidden="0" w:uiPriority="71" w:unhideWhenUsed="0"/>
+    <w:lsdException w:name="Colorful List Accent 4" w:semiHidden="0" w:uiPriority="72" w:unhideWhenUsed="0"/>
+    <w:lsdException w:name="Colorful Grid Accent 4" w:semiHidden="0" w:uiPriority="73" w:unhideWhenUsed="0"/>
+    <w:lsdException w:name="Light Shading Accent 5" w:semiHidden="0" w:uiPriority="60" w:unhideWhenUsed="0"/>
+    <w:lsdException w:name="Light List Accent 5" w:semiHidden="0" w:uiPriority="61" w:unhideWhenUsed="0"/>
+    <w:lsdException w:name="Light Grid Accent 5" w:semiHidden="0" w:uiPriority="62" w:unhideWhenUsed="0"/>
+    <w:lsdException w:name="Medium Shading 1 Accent 5" w:semiHidden="0" w:uiPriority="63" w:unhideWhenUsed="0"/>
+    <w:lsdException w:name="Medium Shading 2 Accent 5" w:semiHidden="0" w:uiPriority="64" w:unhideWhenUsed="0"/>
+    <w:lsdException w:name="Medium List 1 Accent 5" w:semiHidden="0" w:uiPriority="65" w:unhideWhenUsed="0"/>
+    <w:lsdException w:name="Medium List 2 Accent 5" w:semiHidden="0" w:uiPriority="66" w:unhideWhenUsed="0"/>
+    <w:lsdException w:name="Medium Grid 1 Accent 5" w:semiHidden="0" w:uiPriority="67" w:unhideWhenUsed="0"/>
+    <w:lsdException w:name="Medium Grid 2 Accent 5" w:semiHidden="0" w:uiPriority="68" w:unhideWhenUsed="0"/>
+    <w:lsdException w:name="Medium Grid 3 Accent 5" w:semiHidden="0" w:uiPriority="69" w:unhideWhenUsed="0"/>
+    <w:lsdException w:name="Dark List Accent 5" w:semiHidden="0" w:uiPriority="70" w:unhideWhenUsed="0"/>
+    <w:lsdException w:name="Colorful Shading Accent 5" w:semiHidden="0" w:uiPriority="71" w:unhideWhenUsed="0"/>
+    <w:lsdException w:name="Colorful List Accent 5" w:semiHidden="0" w:uiPriority="72" w:unhideWhenUsed="0"/>
+    <w:lsdException w:name="Colorful Grid Accent 5" w:semiHidden="0" w:uiPriority="73" w:unhideWhenUsed="0"/>
+    <w:lsdException w:name="Light Shading Accent 6" w:semiHidden="0" w:uiPriority="60" w:unhideWhenUsed="0"/>
+    <w:lsdException w:name="Light List Accent 6" w:semiHidden="0" w:uiPriority="61" w:unhideWhenUsed="0"/>
+    <w:lsdException w:name="Light Grid Accent 6" w:semiHidden="0" w:uiPriority="62" w:unhideWhenUsed="0"/>
+    <w:lsdException w:name="Medium Shading 1 Accent 6" w:semiHidden="0" w:uiPriority="63" w:unhideWhenUsed="0"/>
+    <w:lsdException w:name="Medium Shading 2 Accent 6" w:semiHidden="0" w:uiPriority="64" w:unhideWhenUsed="0"/>
+    <w:lsdException w:name="Medium List 1 Accent 6" w:semiHidden="0" w:uiPriority="65" w:unhideWhenUsed="0"/>
+    <w:lsdException w:name="Medium List 2 Accent 6" w:semiHidden="0" w:uiPriority="66" w:unhideWhenUsed="0"/>
+    <w:lsdException w:name="Medium Grid 1 Accent 6" w:semiHidden="0" w:uiPriority="67" w:unhideWhenUsed="0"/>
+    <w:lsdException w:name="Medium Grid 2 Accent 6" w:semiHidden="0" w:uiPriority="68" w:unhideWhenUsed="0"/>
+    <w:lsdException w:name="Medium Grid 3 Accent 6" w:semiHidden="0" w:uiPriority="69" w:unhideWhenUsed="0"/>
+    <w:lsdException w:name="Dark List Accent 6" w:semiHidden="0" w:uiPriority="70" w:unhideWhenUsed="0"/>
+    <w:lsdException w:name="Colorful Shading Accent 6" w:semiHidden="0" w:uiPriority="71" w:unhideWhenUsed="0"/>
+    <w:lsdException w:name="Colorful List Accent 6" w:semiHidden="0" w:uiPriority="72" w:unhideWhenUsed="0"/>
+    <w:lsdException w:name="Colorful Grid Accent 6" w:semiHidden="0" w:uiPriority="73" w:unhideWhenUsed="0"/>
+    <w:lsdException w:name="Subtle Emphasis" w:semiHidden="0" w:uiPriority="19" w:unhideWhenUsed="0" w:qFormat="1"/>
+    <w:lsdException w:name="Intense Emphasis" w:semiHidden="0" w:uiPriority="21" w:unhideWhenUsed="0" w:qFormat="1"/>
+    <w:lsdException w:name="Subtle Reference" w:semiHidden="0" w:uiPriority="31" w:unhideWhenUsed="0" w:qFormat="1"/>
+    <w:lsdException w:name="Intense Reference" w:semiHidden="0" w:uiPriority="32" w:unhideWhenUsed="0" w:qFormat="1"/>
+    <w:lsdException w:name="Book Title" w:semiHidden="0" w:uiPriority="33" w:unhideWhenUsed="0" w:qFormat="1"/>
+    <w:lsdException w:name="Bibliography" w:uiPriority="37"/>
+    <w:lsdException w:name="TOC Heading" w:uiPriority="39" w:qFormat="1"/>
   </w:latentStyles>
-  <w:style w:type="paragraph" w:default="1" w:styleId="Normal">
+  <w:style w:type="paragraph" w:default="1" w:styleId="a">
     <w:name w:val="Normal"/>
     <w:qFormat/>
+    <w:rsid w:val="005B05A3"/>
     <w:pPr>
       <w:widowControl w:val="0"/>
       <w:jc w:val="both"/>
     </w:pPr>
   </w:style>
-  <w:style w:type="paragraph" w:styleId="Heading1">
+  <w:style w:type="paragraph" w:styleId="1">
     <w:name w:val="heading 1"/>
-    <w:basedOn w:val="Normal"/>
-    <w:next w:val="Normal"/>
-    <w:link w:val="Heading1Char"/>
+    <w:basedOn w:val="a"/>
+    <w:next w:val="a"/>
+    <w:link w:val="1Char"/>
     <w:uiPriority w:val="9"/>
     <w:qFormat/>
     <w:rsid w:val="004E1CA3"/>
@@ -1344,17 +1666,18 @@
       <w:szCs w:val="32"/>
     </w:rPr>
   </w:style>
-  <w:style w:type="character" w:default="1" w:styleId="DefaultParagraphFont">
+  <w:style w:type="character" w:default="1" w:styleId="a0">
     <w:name w:val="Default Paragraph Font"/>
     <w:uiPriority w:val="1"/>
     <w:semiHidden/>
     <w:unhideWhenUsed/>
   </w:style>
-  <w:style w:type="table" w:default="1" w:styleId="TableNormal">
+  <w:style w:type="table" w:default="1" w:styleId="a1">
     <w:name w:val="Normal Table"/>
     <w:uiPriority w:val="99"/>
     <w:semiHidden/>
     <w:unhideWhenUsed/>
+    <w:qFormat/>
     <w:tblPr>
       <w:tblInd w:w="0" w:type="dxa"/>
       <w:tblCellMar>
@@ -1365,17 +1688,17 @@
       </w:tblCellMar>
     </w:tblPr>
   </w:style>
-  <w:style w:type="numbering" w:default="1" w:styleId="NoList">
+  <w:style w:type="numbering" w:default="1" w:styleId="a2">
     <w:name w:val="No List"/>
     <w:uiPriority w:val="99"/>
     <w:semiHidden/>
     <w:unhideWhenUsed/>
   </w:style>
-  <w:style w:type="paragraph" w:styleId="Title">
+  <w:style w:type="paragraph" w:styleId="a3">
     <w:name w:val="Title"/>
-    <w:basedOn w:val="Normal"/>
-    <w:next w:val="Normal"/>
-    <w:link w:val="TitleChar"/>
+    <w:basedOn w:val="a"/>
+    <w:next w:val="a"/>
+    <w:link w:val="Char"/>
     <w:uiPriority w:val="10"/>
     <w:qFormat/>
     <w:rsid w:val="004E1CA3"/>
@@ -1390,10 +1713,10 @@
       <w:szCs w:val="56"/>
     </w:rPr>
   </w:style>
-  <w:style w:type="character" w:customStyle="1" w:styleId="TitleChar">
-    <w:name w:val="Title Char"/>
-    <w:basedOn w:val="DefaultParagraphFont"/>
-    <w:link w:val="Title"/>
+  <w:style w:type="character" w:customStyle="1" w:styleId="Char">
+    <w:name w:val="标题 Char"/>
+    <w:basedOn w:val="a0"/>
+    <w:link w:val="a3"/>
     <w:uiPriority w:val="10"/>
     <w:rsid w:val="004E1CA3"/>
     <w:rPr>
@@ -1404,10 +1727,10 @@
       <w:szCs w:val="56"/>
     </w:rPr>
   </w:style>
-  <w:style w:type="character" w:customStyle="1" w:styleId="Heading1Char">
-    <w:name w:val="Heading 1 Char"/>
-    <w:basedOn w:val="DefaultParagraphFont"/>
-    <w:link w:val="Heading1"/>
+  <w:style w:type="character" w:customStyle="1" w:styleId="1Char">
+    <w:name w:val="标题 1 Char"/>
+    <w:basedOn w:val="a0"/>
+    <w:link w:val="1"/>
     <w:uiPriority w:val="9"/>
     <w:rsid w:val="004E1CA3"/>
     <w:rPr>
@@ -1417,9 +1740,9 @@
       <w:szCs w:val="32"/>
     </w:rPr>
   </w:style>
-  <w:style w:type="paragraph" w:styleId="ListParagraph">
+  <w:style w:type="paragraph" w:styleId="a4">
     <w:name w:val="List Paragraph"/>
-    <w:basedOn w:val="Normal"/>
+    <w:basedOn w:val="a"/>
     <w:uiPriority w:val="34"/>
     <w:qFormat/>
     <w:rsid w:val="004E1CA3"/>
@@ -1474,7 +1797,7 @@
     </a:clrScheme>
     <a:fontScheme name="Office">
       <a:majorFont>
-        <a:latin typeface="Calibri Light" panose="020F0302020204030204"/>
+        <a:latin typeface="Calibri Light"/>
         <a:ea typeface=""/>
         <a:cs typeface=""/>
         <a:font script="Jpan" typeface="ＭＳ ゴシック"/>
@@ -1509,7 +1832,7 @@
         <a:font script="Geor" typeface="Sylfaen"/>
       </a:majorFont>
       <a:minorFont>
-        <a:latin typeface="Calibri" panose="020F0502020204030204"/>
+        <a:latin typeface="Calibri"/>
         <a:ea typeface=""/>
         <a:cs typeface=""/>
         <a:font script="Jpan" typeface="ＭＳ 明朝"/>
@@ -1686,7 +2009,7 @@
   <a:extraClrSchemeLst/>
   <a:extLst>
     <a:ext uri="{05A4C25C-085E-4340-85A3-A5531E510DB2}">
-      <thm15:themeFamily xmlns:thm15="http://schemas.microsoft.com/office/thememl/2012/main" name="Office Theme" id="{62F939B6-93AF-4DB8-9C6B-D6C7DFDC589F}" vid="{4A3C46E8-61CC-4603-A589-7422A47A8E4A}"/>
+      <thm15:themeFamily xmlns="" xmlns:thm15="http://schemas.microsoft.com/office/thememl/2012/main" name="Office Theme" id="{62F939B6-93AF-4DB8-9C6B-D6C7DFDC589F}" vid="{4A3C46E8-61CC-4603-A589-7422A47A8E4A}"/>
     </a:ext>
   </a:extLst>
 </a:theme>

</xml_diff>